<commit_message>
T làm phần 7 phi chức năng với sửa lại phần giao diện nhập điểm rồi nghe..coi có chi cần sửa thì nhắn lại t
</commit_message>
<xml_diff>
--- a/KH_HUE_T08_SRS/KH_HUE_T08_SRS_v3.0.docx
+++ b/KH_HUE_T08_SRS/KH_HUE_T08_SRS_v3.0.docx
@@ -1,6 +1,6 @@
 
 <file path=word/document.xml><?xml version="1.0" encoding="utf-8"?>
-<w:document xmlns:wpc="http://schemas.microsoft.com/office/word/2010/wordprocessingCanvas" xmlns:cx="http://schemas.microsoft.com/office/drawing/2014/chartex" xmlns:mc="http://schemas.openxmlformats.org/markup-compatibility/2006" xmlns:o="urn:schemas-microsoft-com:office:office" xmlns:r="http://schemas.openxmlformats.org/officeDocument/2006/relationships" xmlns:m="http://schemas.openxmlformats.org/officeDocument/2006/math" xmlns:v="urn:schemas-microsoft-com:vml" xmlns:wp14="http://schemas.microsoft.com/office/word/2010/wordprocessingDrawing" xmlns:wp="http://schemas.openxmlformats.org/drawingml/2006/wordprocessingDrawing" xmlns:w10="urn:schemas-microsoft-com:office:word" xmlns:w="http://schemas.openxmlformats.org/wordprocessingml/2006/main" xmlns:w14="http://schemas.microsoft.com/office/word/2010/wordml" xmlns:w15="http://schemas.microsoft.com/office/word/2012/wordml" xmlns:w16se="http://schemas.microsoft.com/office/word/2015/wordml/symex" xmlns:wpg="http://schemas.microsoft.com/office/word/2010/wordprocessingGroup" xmlns:wpi="http://schemas.microsoft.com/office/word/2010/wordprocessingInk" xmlns:wne="http://schemas.microsoft.com/office/word/2006/wordml" xmlns:wps="http://schemas.microsoft.com/office/word/2010/wordprocessingShape" mc:Ignorable="w14 w15 w16se wp14">
+<w:document xmlns:wpc="http://schemas.microsoft.com/office/word/2010/wordprocessingCanvas" xmlns:mc="http://schemas.openxmlformats.org/markup-compatibility/2006" xmlns:o="urn:schemas-microsoft-com:office:office" xmlns:r="http://schemas.openxmlformats.org/officeDocument/2006/relationships" xmlns:m="http://schemas.openxmlformats.org/officeDocument/2006/math" xmlns:v="urn:schemas-microsoft-com:vml" xmlns:wp14="http://schemas.microsoft.com/office/word/2010/wordprocessingDrawing" xmlns:wp="http://schemas.openxmlformats.org/drawingml/2006/wordprocessingDrawing" xmlns:w10="urn:schemas-microsoft-com:office:word" xmlns:w="http://schemas.openxmlformats.org/wordprocessingml/2006/main" xmlns:w14="http://schemas.microsoft.com/office/word/2010/wordml" xmlns:w15="http://schemas.microsoft.com/office/word/2012/wordml" xmlns:wpg="http://schemas.microsoft.com/office/word/2010/wordprocessingGroup" xmlns:wpi="http://schemas.microsoft.com/office/word/2010/wordprocessingInk" xmlns:wne="http://schemas.microsoft.com/office/word/2006/wordml" xmlns:wps="http://schemas.microsoft.com/office/word/2010/wordprocessingShape" mc:Ignorable="w14 w15 wp14">
   <w:body>
     <w:p>
       <w:pPr>
@@ -53,8 +53,6 @@
         </w:rPr>
         <w:tab/>
       </w:r>
-      <w:bookmarkStart w:id="0" w:name="_GoBack"/>
-      <w:bookmarkEnd w:id="0"/>
     </w:p>
     <w:p>
       <w:pPr>
@@ -311,8 +309,8 @@
           <w:sz w:val="24"/>
         </w:rPr>
       </w:pPr>
-      <w:bookmarkStart w:id="1" w:name="_Toc224617672"/>
-      <w:bookmarkStart w:id="2" w:name="_Toc462691745"/>
+      <w:bookmarkStart w:id="0" w:name="_Toc224617672"/>
+      <w:bookmarkStart w:id="1" w:name="_Toc462691745"/>
       <w:r>
         <w:rPr>
           <w:rFonts w:cs="Tahoma"/>
@@ -322,8 +320,8 @@
         </w:rPr>
         <w:t>TABLE OF CONTENTS</w:t>
       </w:r>
+      <w:bookmarkEnd w:id="0"/>
       <w:bookmarkEnd w:id="1"/>
-      <w:bookmarkEnd w:id="2"/>
     </w:p>
     <w:p>
       <w:pPr>
@@ -2936,14 +2934,14 @@
           <w:rFonts w:ascii="Tahoma" w:hAnsi="Tahoma" w:cs="Tahoma"/>
         </w:rPr>
       </w:pPr>
-      <w:bookmarkStart w:id="3" w:name="_Toc462691746"/>
+      <w:bookmarkStart w:id="2" w:name="_Toc462691746"/>
       <w:r>
         <w:rPr>
           <w:rFonts w:ascii="Tahoma" w:hAnsi="Tahoma" w:cs="Tahoma"/>
         </w:rPr>
         <w:t>DOCUMENT HISTORY</w:t>
       </w:r>
-      <w:bookmarkEnd w:id="3"/>
+      <w:bookmarkEnd w:id="2"/>
     </w:p>
     <w:tbl>
       <w:tblPr>
@@ -3343,14 +3341,14 @@
           <w:rFonts w:ascii="Tahoma" w:hAnsi="Tahoma" w:cs="Tahoma"/>
         </w:rPr>
       </w:pPr>
-      <w:bookmarkStart w:id="4" w:name="_Toc462691747"/>
+      <w:bookmarkStart w:id="3" w:name="_Toc462691747"/>
       <w:r>
         <w:rPr>
           <w:rFonts w:ascii="Tahoma" w:hAnsi="Tahoma" w:cs="Tahoma"/>
         </w:rPr>
         <w:t>REFERENCE DOCUMENTS</w:t>
       </w:r>
-      <w:bookmarkEnd w:id="4"/>
+      <w:bookmarkEnd w:id="3"/>
     </w:p>
     <w:tbl>
       <w:tblPr>
@@ -3538,14 +3536,14 @@
           <w:rFonts w:ascii="Tahoma" w:hAnsi="Tahoma" w:cs="Tahoma"/>
         </w:rPr>
       </w:pPr>
-      <w:bookmarkStart w:id="5" w:name="_Toc462691748"/>
+      <w:bookmarkStart w:id="4" w:name="_Toc462691748"/>
       <w:r>
         <w:rPr>
           <w:rFonts w:ascii="Tahoma" w:hAnsi="Tahoma" w:cs="Tahoma"/>
         </w:rPr>
         <w:t>DISTRIBUTION LIST AND APPROVALS</w:t>
       </w:r>
-      <w:bookmarkEnd w:id="5"/>
+      <w:bookmarkEnd w:id="4"/>
     </w:p>
     <w:p>
       <w:pPr>
@@ -3828,20 +3826,20 @@
           <w:rFonts w:ascii="Tahoma" w:hAnsi="Tahoma" w:cs="Tahoma"/>
         </w:rPr>
       </w:pPr>
-      <w:bookmarkStart w:id="6" w:name="_Toc462691749"/>
+      <w:bookmarkStart w:id="5" w:name="_Toc462691749"/>
       <w:r>
         <w:rPr>
           <w:rFonts w:ascii="Tahoma" w:hAnsi="Tahoma" w:cs="Tahoma"/>
         </w:rPr>
         <w:t>INTRODUCTION</w:t>
       </w:r>
-      <w:bookmarkStart w:id="7" w:name="_Toc196577918"/>
-      <w:bookmarkStart w:id="8" w:name="_Toc196577920"/>
-      <w:bookmarkStart w:id="9" w:name="_Toc196577921"/>
+      <w:bookmarkStart w:id="6" w:name="_Toc196577918"/>
+      <w:bookmarkStart w:id="7" w:name="_Toc196577920"/>
+      <w:bookmarkStart w:id="8" w:name="_Toc196577921"/>
+      <w:bookmarkEnd w:id="5"/>
       <w:bookmarkEnd w:id="6"/>
       <w:bookmarkEnd w:id="7"/>
       <w:bookmarkEnd w:id="8"/>
-      <w:bookmarkEnd w:id="9"/>
       <w:r>
         <w:rPr>
           <w:rFonts w:ascii="Tahoma" w:hAnsi="Tahoma" w:cs="Tahoma"/>
@@ -3860,18 +3858,18 @@
           <w:rFonts w:ascii="Tahoma" w:hAnsi="Tahoma" w:cs="Tahoma"/>
         </w:rPr>
       </w:pPr>
-      <w:bookmarkStart w:id="10" w:name="_Toc238641265"/>
-      <w:bookmarkStart w:id="11" w:name="_Toc238641347"/>
-      <w:bookmarkStart w:id="12" w:name="_Toc462691750"/>
+      <w:bookmarkStart w:id="9" w:name="_Toc238641265"/>
+      <w:bookmarkStart w:id="10" w:name="_Toc238641347"/>
+      <w:bookmarkStart w:id="11" w:name="_Toc462691750"/>
+      <w:bookmarkEnd w:id="9"/>
       <w:bookmarkEnd w:id="10"/>
-      <w:bookmarkEnd w:id="11"/>
       <w:r>
         <w:rPr>
           <w:rFonts w:ascii="Tahoma" w:hAnsi="Tahoma" w:cs="Tahoma"/>
         </w:rPr>
         <w:t>Purpose</w:t>
       </w:r>
-      <w:bookmarkEnd w:id="12"/>
+      <w:bookmarkEnd w:id="11"/>
     </w:p>
     <w:p>
       <w:pPr>
@@ -3976,7 +3974,21 @@
         <w:rPr>
           <w:rFonts w:cs="Tahoma"/>
         </w:rPr>
-        <w:t>ại học nói chung, tạo tiền đề phát triển việc dạy và học hơn trong tương lai.</w:t>
+        <w:t xml:space="preserve">ại học nói </w:t>
+      </w:r>
+      <w:proofErr w:type="gramStart"/>
+      <w:r>
+        <w:rPr>
+          <w:rFonts w:cs="Tahoma"/>
+        </w:rPr>
+        <w:t>chung</w:t>
+      </w:r>
+      <w:proofErr w:type="gramEnd"/>
+      <w:r>
+        <w:rPr>
+          <w:rFonts w:cs="Tahoma"/>
+        </w:rPr>
+        <w:t>, tạo tiền đề phát triển việc dạy và học hơn trong tương lai.</w:t>
       </w:r>
     </w:p>
     <w:p>
@@ -3990,14 +4002,14 @@
           <w:rFonts w:ascii="Tahoma" w:hAnsi="Tahoma" w:cs="Tahoma"/>
         </w:rPr>
       </w:pPr>
-      <w:bookmarkStart w:id="13" w:name="_Toc462691751"/>
+      <w:bookmarkStart w:id="12" w:name="_Toc462691751"/>
       <w:r>
         <w:rPr>
           <w:rFonts w:ascii="Tahoma" w:hAnsi="Tahoma" w:cs="Tahoma"/>
         </w:rPr>
         <w:t>In Scope</w:t>
       </w:r>
-      <w:bookmarkEnd w:id="13"/>
+      <w:bookmarkEnd w:id="12"/>
     </w:p>
     <w:p>
       <w:pPr>
@@ -4048,8 +4060,8 @@
         </w:rPr>
         <w:t>chỉ áp dụng cho khoa CNTT - trường Đại Học Khoa Học Huế</w:t>
       </w:r>
-      <w:bookmarkStart w:id="14" w:name="_Toc196577923"/>
-      <w:bookmarkEnd w:id="14"/>
+      <w:bookmarkStart w:id="13" w:name="_Toc196577923"/>
+      <w:bookmarkEnd w:id="13"/>
       <w:r>
         <w:rPr>
           <w:rFonts w:cs="Tahoma"/>
@@ -4164,7 +4176,25 @@
           <w:sz w:val="20"/>
           <w:szCs w:val="20"/>
         </w:rPr>
-        <w:t>+ Tra cứu  - thống kê.</w:t>
+        <w:t xml:space="preserve">+ Tra </w:t>
+      </w:r>
+      <w:proofErr w:type="gramStart"/>
+      <w:r>
+        <w:rPr>
+          <w:rFonts w:ascii="Tahoma" w:hAnsi="Tahoma" w:cs="Tahoma"/>
+          <w:sz w:val="20"/>
+          <w:szCs w:val="20"/>
+        </w:rPr>
+        <w:t>cứu  -</w:t>
+      </w:r>
+      <w:proofErr w:type="gramEnd"/>
+      <w:r>
+        <w:rPr>
+          <w:rFonts w:ascii="Tahoma" w:hAnsi="Tahoma" w:cs="Tahoma"/>
+          <w:sz w:val="20"/>
+          <w:szCs w:val="20"/>
+        </w:rPr>
+        <w:t xml:space="preserve"> thống kê.</w:t>
       </w:r>
     </w:p>
     <w:p>
@@ -4442,16 +4472,16 @@
           <w:rFonts w:ascii="Tahoma" w:hAnsi="Tahoma" w:cs="Tahoma"/>
         </w:rPr>
       </w:pPr>
-      <w:bookmarkStart w:id="15" w:name="_Toc462119735"/>
-      <w:bookmarkStart w:id="16" w:name="_Toc462691752"/>
+      <w:bookmarkStart w:id="14" w:name="_Toc462119735"/>
+      <w:bookmarkStart w:id="15" w:name="_Toc462691752"/>
       <w:r>
         <w:rPr>
           <w:rFonts w:ascii="Tahoma" w:hAnsi="Tahoma" w:cs="Tahoma"/>
         </w:rPr>
         <w:t>OVERVIEW</w:t>
       </w:r>
+      <w:bookmarkEnd w:id="14"/>
       <w:bookmarkEnd w:id="15"/>
-      <w:bookmarkEnd w:id="16"/>
     </w:p>
     <w:p>
       <w:pPr>
@@ -4464,14 +4494,14 @@
           <w:rFonts w:ascii="Tahoma" w:hAnsi="Tahoma" w:cs="Tahoma"/>
         </w:rPr>
       </w:pPr>
-      <w:bookmarkStart w:id="17" w:name="_Toc462691753"/>
+      <w:bookmarkStart w:id="16" w:name="_Toc462691753"/>
       <w:r>
         <w:rPr>
           <w:rFonts w:ascii="Tahoma" w:hAnsi="Tahoma" w:cs="Tahoma"/>
         </w:rPr>
         <w:t>Actors</w:t>
       </w:r>
-      <w:bookmarkEnd w:id="17"/>
+      <w:bookmarkEnd w:id="16"/>
     </w:p>
     <w:tbl>
       <w:tblPr>
@@ -4877,15 +4907,16 @@
           <w:rFonts w:ascii="Tahoma" w:hAnsi="Tahoma" w:cs="Tahoma"/>
         </w:rPr>
       </w:pPr>
-      <w:bookmarkStart w:id="18" w:name="_Toc202842707"/>
-      <w:bookmarkStart w:id="19" w:name="_Toc202865892"/>
-      <w:bookmarkStart w:id="20" w:name="_Toc203022790"/>
-      <w:bookmarkStart w:id="21" w:name="_Toc203023176"/>
-      <w:bookmarkStart w:id="22" w:name="_Toc203212499"/>
-      <w:bookmarkStart w:id="23" w:name="_Toc203289071"/>
-      <w:bookmarkStart w:id="24" w:name="_Toc222910646"/>
-      <w:bookmarkStart w:id="25" w:name="_Toc223410150"/>
-      <w:bookmarkStart w:id="26" w:name="_Toc462691754"/>
+      <w:bookmarkStart w:id="17" w:name="_Toc202842707"/>
+      <w:bookmarkStart w:id="18" w:name="_Toc202865892"/>
+      <w:bookmarkStart w:id="19" w:name="_Toc203022790"/>
+      <w:bookmarkStart w:id="20" w:name="_Toc203023176"/>
+      <w:bookmarkStart w:id="21" w:name="_Toc203212499"/>
+      <w:bookmarkStart w:id="22" w:name="_Toc203289071"/>
+      <w:bookmarkStart w:id="23" w:name="_Toc222910646"/>
+      <w:bookmarkStart w:id="24" w:name="_Toc223410150"/>
+      <w:bookmarkStart w:id="25" w:name="_Toc462691754"/>
+      <w:bookmarkEnd w:id="17"/>
       <w:bookmarkEnd w:id="18"/>
       <w:bookmarkEnd w:id="19"/>
       <w:bookmarkEnd w:id="20"/>
@@ -4893,7 +4924,6 @@
       <w:bookmarkEnd w:id="22"/>
       <w:bookmarkEnd w:id="23"/>
       <w:bookmarkEnd w:id="24"/>
-      <w:bookmarkEnd w:id="25"/>
       <w:r>
         <w:rPr>
           <w:rFonts w:ascii="Tahoma" w:hAnsi="Tahoma" w:cs="Tahoma"/>
@@ -4901,7 +4931,7 @@
         <w:lastRenderedPageBreak/>
         <w:t>System Use Case Diagram</w:t>
       </w:r>
-      <w:bookmarkEnd w:id="26"/>
+      <w:bookmarkEnd w:id="25"/>
     </w:p>
     <w:p>
       <w:pPr>
@@ -5529,9 +5559,9 @@
           <w:rFonts w:ascii="Tahoma" w:hAnsi="Tahoma" w:cs="Tahoma"/>
         </w:rPr>
       </w:pPr>
-      <w:bookmarkStart w:id="27" w:name="_Toc238707334"/>
-      <w:bookmarkStart w:id="28" w:name="_Toc462691755"/>
-      <w:bookmarkEnd w:id="27"/>
+      <w:bookmarkStart w:id="26" w:name="_Toc238707334"/>
+      <w:bookmarkStart w:id="27" w:name="_Toc462691755"/>
+      <w:bookmarkEnd w:id="26"/>
       <w:r>
         <w:rPr>
           <w:rFonts w:ascii="Tahoma" w:hAnsi="Tahoma" w:cs="Tahoma"/>
@@ -5539,7 +5569,7 @@
         <w:lastRenderedPageBreak/>
         <w:t>System Pages Flow</w:t>
       </w:r>
-      <w:bookmarkEnd w:id="28"/>
+      <w:bookmarkEnd w:id="27"/>
     </w:p>
     <w:p>
       <w:pPr>
@@ -5602,14 +5632,14 @@
           <w:rFonts w:ascii="Tahoma" w:hAnsi="Tahoma" w:cs="Tahoma"/>
         </w:rPr>
       </w:pPr>
-      <w:bookmarkStart w:id="29" w:name="_Toc462691756"/>
+      <w:bookmarkStart w:id="28" w:name="_Toc462691756"/>
       <w:r>
         <w:rPr>
           <w:rFonts w:ascii="Tahoma" w:hAnsi="Tahoma" w:cs="Tahoma"/>
         </w:rPr>
         <w:t>Functional Description</w:t>
       </w:r>
-      <w:bookmarkEnd w:id="29"/>
+      <w:bookmarkEnd w:id="28"/>
     </w:p>
     <w:p>
       <w:pPr>
@@ -5625,14 +5655,14 @@
           <w:rFonts w:ascii="Tahoma" w:hAnsi="Tahoma" w:cs="Tahoma"/>
         </w:rPr>
       </w:pPr>
-      <w:bookmarkStart w:id="30" w:name="_Toc462691757"/>
+      <w:bookmarkStart w:id="29" w:name="_Toc462691757"/>
       <w:r>
         <w:rPr>
           <w:rFonts w:ascii="Tahoma" w:hAnsi="Tahoma" w:cs="Tahoma"/>
         </w:rPr>
         <w:t>Đăng nhập</w:t>
       </w:r>
-      <w:bookmarkEnd w:id="30"/>
+      <w:bookmarkEnd w:id="29"/>
     </w:p>
     <w:p>
       <w:pPr>
@@ -6462,7 +6492,7 @@
           <w:rFonts w:ascii="Tahoma" w:hAnsi="Tahoma" w:cs="Tahoma"/>
         </w:rPr>
       </w:pPr>
-      <w:bookmarkStart w:id="31" w:name="_Toc462691758"/>
+      <w:bookmarkStart w:id="30" w:name="_Toc462691758"/>
       <w:r>
         <w:rPr>
           <w:rFonts w:ascii="Tahoma" w:hAnsi="Tahoma" w:cs="Tahoma"/>
@@ -6475,7 +6505,7 @@
         </w:rPr>
         <w:t>in nhắn</w:t>
       </w:r>
-      <w:bookmarkEnd w:id="31"/>
+      <w:bookmarkEnd w:id="30"/>
     </w:p>
     <w:p>
       <w:pPr>
@@ -8801,14 +8831,14 @@
           <w:rFonts w:ascii="Tahoma" w:hAnsi="Tahoma" w:cs="Tahoma"/>
         </w:rPr>
       </w:pPr>
-      <w:bookmarkStart w:id="32" w:name="_Toc462691759"/>
+      <w:bookmarkStart w:id="31" w:name="_Toc462691759"/>
       <w:r>
         <w:rPr>
           <w:rFonts w:ascii="Tahoma" w:hAnsi="Tahoma" w:cs="Tahoma"/>
         </w:rPr>
         <w:t>Quản lý thông tin cá nhân</w:t>
       </w:r>
-      <w:bookmarkEnd w:id="32"/>
+      <w:bookmarkEnd w:id="31"/>
     </w:p>
     <w:tbl>
       <w:tblPr>
@@ -11837,7 +11867,7 @@
           <w:rFonts w:ascii="Tahoma" w:hAnsi="Tahoma" w:cs="Tahoma"/>
         </w:rPr>
       </w:pPr>
-      <w:bookmarkStart w:id="33" w:name="_Toc462691760"/>
+      <w:bookmarkStart w:id="32" w:name="_Toc462691760"/>
       <w:r>
         <w:rPr>
           <w:rFonts w:ascii="Tahoma" w:hAnsi="Tahoma" w:cs="Tahoma"/>
@@ -11845,7 +11875,7 @@
         <w:lastRenderedPageBreak/>
         <w:t>Quản lý đề tài</w:t>
       </w:r>
-      <w:bookmarkEnd w:id="33"/>
+      <w:bookmarkEnd w:id="32"/>
     </w:p>
     <w:tbl>
       <w:tblPr>
@@ -16367,10 +16397,10 @@
           <w:rFonts w:ascii="Tahoma" w:hAnsi="Tahoma" w:cs="Tahoma"/>
         </w:rPr>
       </w:pPr>
-      <w:bookmarkStart w:id="34" w:name="OLE_LINK1"/>
-      <w:bookmarkStart w:id="35" w:name="OLE_LINK6"/>
-      <w:bookmarkStart w:id="36" w:name="OLE_LINK8"/>
-      <w:bookmarkStart w:id="37" w:name="OLE_LINK9"/>
+      <w:bookmarkStart w:id="33" w:name="OLE_LINK1"/>
+      <w:bookmarkStart w:id="34" w:name="OLE_LINK6"/>
+      <w:bookmarkStart w:id="35" w:name="OLE_LINK8"/>
+      <w:bookmarkStart w:id="36" w:name="OLE_LINK9"/>
       <w:r>
         <w:rPr>
           <w:rFonts w:ascii="Tahoma" w:hAnsi="Tahoma" w:cs="Tahoma"/>
@@ -16871,9 +16901,9 @@
                 <w:lang w:eastAsia="en-US"/>
               </w:rPr>
             </w:pPr>
-            <w:bookmarkStart w:id="38" w:name="OLE_LINK39"/>
-            <w:bookmarkStart w:id="39" w:name="OLE_LINK40"/>
-            <w:bookmarkStart w:id="40" w:name="OLE_LINK41"/>
+            <w:bookmarkStart w:id="37" w:name="OLE_LINK39"/>
+            <w:bookmarkStart w:id="38" w:name="OLE_LINK40"/>
+            <w:bookmarkStart w:id="39" w:name="OLE_LINK41"/>
             <w:r>
               <w:rPr>
                 <w:rFonts w:eastAsia="Calibri" w:cs="Tahoma"/>
@@ -16882,9 +16912,9 @@
               </w:rPr>
               <w:t xml:space="preserve"> Hiển thị mã sinh viên </w:t>
             </w:r>
+            <w:bookmarkEnd w:id="37"/>
             <w:bookmarkEnd w:id="38"/>
             <w:bookmarkEnd w:id="39"/>
-            <w:bookmarkEnd w:id="40"/>
           </w:p>
         </w:tc>
       </w:tr>
@@ -21904,7 +21934,7 @@
         </w:tc>
       </w:tr>
     </w:tbl>
-    <w:bookmarkEnd w:id="34"/>
+    <w:bookmarkEnd w:id="33"/>
     <w:p>
       <w:pPr>
         <w:pStyle w:val="Heading5"/>
@@ -21945,54 +21975,30 @@
           <w:lang w:val="en-US" w:eastAsia="ja-JP"/>
         </w:rPr>
         <w:lastRenderedPageBreak/>
-        <w:drawing>
-          <wp:inline distT="0" distB="0" distL="0" distR="0" wp14:anchorId="33437D2C" wp14:editId="3F25C937">
-            <wp:extent cx="6505575" cy="3372404"/>
-            <wp:effectExtent l="0" t="0" r="0" b="0"/>
-            <wp:docPr id="43" name="Picture 43" descr="C:\Users\dell\Desktop\3.1.PNG"/>
-            <wp:cNvGraphicFramePr>
-              <a:graphicFrameLocks xmlns:a="http://schemas.openxmlformats.org/drawingml/2006/main" noChangeAspect="1"/>
-            </wp:cNvGraphicFramePr>
-            <a:graphic xmlns:a="http://schemas.openxmlformats.org/drawingml/2006/main">
-              <a:graphicData uri="http://schemas.openxmlformats.org/drawingml/2006/picture">
-                <pic:pic xmlns:pic="http://schemas.openxmlformats.org/drawingml/2006/picture">
-                  <pic:nvPicPr>
-                    <pic:cNvPr id="0" name="Picture 5" descr="C:\Users\dell\Desktop\3.1.PNG"/>
-                    <pic:cNvPicPr>
-                      <a:picLocks noChangeAspect="1" noChangeArrowheads="1"/>
-                    </pic:cNvPicPr>
-                  </pic:nvPicPr>
-                  <pic:blipFill>
-                    <a:blip r:embed="rId32">
-                      <a:extLst>
-                        <a:ext uri="{28A0092B-C50C-407E-A947-70E740481C1C}">
-                          <a14:useLocalDpi xmlns:a14="http://schemas.microsoft.com/office/drawing/2010/main" val="0"/>
-                        </a:ext>
-                      </a:extLst>
-                    </a:blip>
-                    <a:srcRect/>
-                    <a:stretch>
-                      <a:fillRect/>
-                    </a:stretch>
-                  </pic:blipFill>
-                  <pic:spPr bwMode="auto">
-                    <a:xfrm>
-                      <a:off x="0" y="0"/>
-                      <a:ext cx="6505575" cy="3372404"/>
-                    </a:xfrm>
-                    <a:prstGeom prst="rect">
-                      <a:avLst/>
-                    </a:prstGeom>
-                    <a:noFill/>
-                    <a:ln>
-                      <a:noFill/>
-                    </a:ln>
-                  </pic:spPr>
-                </pic:pic>
-              </a:graphicData>
-            </a:graphic>
-          </wp:inline>
-        </w:drawing>
+        <w:pict>
+          <v:shapetype id="_x0000_t75" coordsize="21600,21600" o:spt="75" o:preferrelative="t" path="m@4@5l@4@11@9@11@9@5xe" filled="f" stroked="f">
+            <v:stroke joinstyle="miter"/>
+            <v:formulas>
+              <v:f eqn="if lineDrawn pixelLineWidth 0"/>
+              <v:f eqn="sum @0 1 0"/>
+              <v:f eqn="sum 0 0 @1"/>
+              <v:f eqn="prod @2 1 2"/>
+              <v:f eqn="prod @3 21600 pixelWidth"/>
+              <v:f eqn="prod @3 21600 pixelHeight"/>
+              <v:f eqn="sum @0 0 1"/>
+              <v:f eqn="prod @6 1 2"/>
+              <v:f eqn="prod @7 21600 pixelWidth"/>
+              <v:f eqn="sum @8 21600 0"/>
+              <v:f eqn="prod @7 21600 pixelHeight"/>
+              <v:f eqn="sum @10 21600 0"/>
+            </v:formulas>
+            <v:path o:extrusionok="f" gradientshapeok="t" o:connecttype="rect"/>
+            <o:lock v:ext="edit" aspectratio="t"/>
+          </v:shapetype>
+          <v:shape id="_x0000_i1025" type="#_x0000_t75" style="width:512.25pt;height:263.25pt">
+            <v:imagedata r:id="rId32" o:title="nhap diem"/>
+          </v:shape>
+        </w:pict>
       </w:r>
     </w:p>
     <w:tbl>
@@ -22852,6 +22858,93 @@
         </w:tc>
       </w:tr>
       <w:tr>
+        <w:tc>
+          <w:tcPr>
+            <w:tcW w:w="1728" w:type="dxa"/>
+          </w:tcPr>
+          <w:p>
+            <w:pPr>
+              <w:spacing w:after="0"/>
+              <w:rPr>
+                <w:rFonts w:eastAsia="Calibri" w:cs="Tahoma"/>
+                <w:szCs w:val="20"/>
+                <w:lang w:eastAsia="en-US"/>
+              </w:rPr>
+            </w:pPr>
+            <w:r>
+              <w:rPr>
+                <w:rFonts w:eastAsia="Calibri" w:cs="Tahoma"/>
+                <w:szCs w:val="20"/>
+                <w:lang w:eastAsia="en-US"/>
+              </w:rPr>
+              <w:t>Tên đề tài</w:t>
+            </w:r>
+          </w:p>
+        </w:tc>
+        <w:tc>
+          <w:tcPr>
+            <w:tcW w:w="1530" w:type="dxa"/>
+          </w:tcPr>
+          <w:p>
+            <w:pPr>
+              <w:spacing w:after="0"/>
+              <w:rPr>
+                <w:rFonts w:eastAsia="Calibri" w:cs="Tahoma"/>
+                <w:szCs w:val="20"/>
+                <w:lang w:eastAsia="en-US"/>
+              </w:rPr>
+            </w:pPr>
+            <w:r>
+              <w:rPr>
+                <w:rFonts w:eastAsia="Calibri" w:cs="Tahoma"/>
+                <w:szCs w:val="20"/>
+                <w:lang w:eastAsia="en-US"/>
+              </w:rPr>
+              <w:t>Select</w:t>
+            </w:r>
+          </w:p>
+        </w:tc>
+        <w:tc>
+          <w:tcPr>
+            <w:tcW w:w="1350" w:type="dxa"/>
+          </w:tcPr>
+          <w:p>
+            <w:pPr>
+              <w:spacing w:after="0"/>
+              <w:rPr>
+                <w:rFonts w:eastAsia="Calibri" w:cs="Tahoma"/>
+                <w:szCs w:val="20"/>
+                <w:lang w:eastAsia="en-US"/>
+              </w:rPr>
+            </w:pPr>
+          </w:p>
+        </w:tc>
+        <w:tc>
+          <w:tcPr>
+            <w:tcW w:w="5580" w:type="dxa"/>
+            <w:gridSpan w:val="2"/>
+          </w:tcPr>
+          <w:p>
+            <w:pPr>
+              <w:spacing w:after="0"/>
+              <w:rPr>
+                <w:rFonts w:eastAsia="Calibri" w:cs="Tahoma"/>
+                <w:szCs w:val="20"/>
+                <w:lang w:eastAsia="en-US"/>
+              </w:rPr>
+            </w:pPr>
+            <w:r>
+              <w:rPr>
+                <w:rFonts w:eastAsia="Calibri" w:cs="Tahoma"/>
+                <w:szCs w:val="20"/>
+                <w:lang w:eastAsia="en-US"/>
+              </w:rPr>
+              <w:t>Cho phép người dùng chọn đề tài để nhập điểm</w:t>
+            </w:r>
+          </w:p>
+        </w:tc>
+      </w:tr>
+      <w:tr>
         <w:trPr>
           <w:trHeight w:val="499"/>
         </w:trPr>
@@ -23171,16 +23264,8 @@
                 <w:szCs w:val="20"/>
                 <w:lang w:eastAsia="en-US"/>
               </w:rPr>
-              <w:t xml:space="preserve">-Nếu không thể cập nhật dữ liệu vào cơ sở dữ liệu thì hiển </w:t>
-            </w:r>
-            <w:r>
-              <w:rPr>
-                <w:rFonts w:eastAsia="Calibri" w:cs="Tahoma"/>
-                <w:szCs w:val="20"/>
-                <w:lang w:eastAsia="en-US"/>
-              </w:rPr>
               <w:lastRenderedPageBreak/>
-              <w:t>thị thông báo:”</w:t>
+              <w:t>-Nếu không thể cập nhật dữ liệu vào cơ sở dữ liệu thì hiển thị thông báo:”</w:t>
             </w:r>
             <w:r>
               <w:rPr>
@@ -23204,9 +23289,9 @@
         </w:tc>
       </w:tr>
     </w:tbl>
+    <w:bookmarkEnd w:id="34"/>
     <w:bookmarkEnd w:id="35"/>
     <w:bookmarkEnd w:id="36"/>
-    <w:bookmarkEnd w:id="37"/>
     <w:p>
       <w:pPr>
         <w:pStyle w:val="Heading3"/>
@@ -23826,6 +23911,7 @@
                 <w:rFonts w:eastAsia="Calibri" w:cs="Tahoma"/>
                 <w:szCs w:val="20"/>
               </w:rPr>
+              <w:lastRenderedPageBreak/>
               <w:t>Đề tài</w:t>
             </w:r>
           </w:p>
@@ -23906,7 +23992,6 @@
                 <w:rFonts w:eastAsia="Calibri" w:cs="Tahoma"/>
                 <w:szCs w:val="20"/>
               </w:rPr>
-              <w:lastRenderedPageBreak/>
               <w:t>Tên giáo viên</w:t>
             </w:r>
           </w:p>
@@ -24945,24 +25030,26 @@
           <w:rFonts w:ascii="Tahoma" w:hAnsi="Tahoma" w:cs="Tahoma"/>
         </w:rPr>
       </w:pPr>
-      <w:bookmarkStart w:id="41" w:name="_Toc462691761"/>
+      <w:bookmarkStart w:id="40" w:name="_Toc462691761"/>
       <w:r>
         <w:rPr>
           <w:rFonts w:ascii="Tahoma" w:hAnsi="Tahoma" w:cs="Tahoma"/>
         </w:rPr>
         <w:t>NON-FUNCTIONAL REQUIREMENTS AND OTHERS</w:t>
       </w:r>
-      <w:bookmarkEnd w:id="41"/>
+      <w:bookmarkEnd w:id="40"/>
     </w:p>
     <w:p>
       <w:pPr>
         <w:pStyle w:val="HeadingLevel2"/>
       </w:pPr>
-      <w:bookmarkStart w:id="42" w:name="_Toc462691762"/>
       <w:r>
-        <w:t>Performance</w:t>
+        <w:t>7.1</w:t>
       </w:r>
-      <w:bookmarkEnd w:id="42"/>
+      <w:r>
+        <w:tab/>
+        <w:t>Hiệu suất</w:t>
+      </w:r>
     </w:p>
     <w:tbl>
       <w:tblPr>
@@ -25004,7 +25091,7 @@
                 <w:rFonts w:ascii="Tahoma" w:hAnsi="Tahoma" w:cs="Tahoma"/>
                 <w:lang w:val="en-GB"/>
               </w:rPr>
-              <w:t>No.</w:t>
+              <w:t>STT</w:t>
             </w:r>
           </w:p>
         </w:tc>
@@ -25023,7 +25110,7 @@
               <w:rPr>
                 <w:rFonts w:ascii="Tahoma" w:hAnsi="Tahoma" w:cs="Tahoma"/>
               </w:rPr>
-              <w:t>Requirement</w:t>
+              <w:t>Yêu cầu</w:t>
             </w:r>
           </w:p>
         </w:tc>
@@ -25077,17 +25164,13 @@
       <w:pPr>
         <w:pStyle w:val="HeadingLevel2"/>
       </w:pPr>
-      <w:bookmarkStart w:id="43" w:name="_Toc160856142"/>
-      <w:bookmarkStart w:id="44" w:name="_Toc190572902"/>
-      <w:bookmarkStart w:id="45" w:name="_Toc219794434"/>
-      <w:bookmarkStart w:id="46" w:name="_Toc462691763"/>
       <w:r>
-        <w:t>Scalability</w:t>
+        <w:t>7.2</w:t>
       </w:r>
-      <w:bookmarkEnd w:id="43"/>
-      <w:bookmarkEnd w:id="44"/>
-      <w:bookmarkEnd w:id="45"/>
-      <w:bookmarkEnd w:id="46"/>
+      <w:r>
+        <w:tab/>
+        <w:t>Khả năng tăng cường</w:t>
+      </w:r>
     </w:p>
     <w:tbl>
       <w:tblPr>
@@ -25129,7 +25212,7 @@
                 <w:rFonts w:ascii="Tahoma" w:hAnsi="Tahoma" w:cs="Tahoma"/>
                 <w:lang w:val="en-GB"/>
               </w:rPr>
-              <w:t>No.</w:t>
+              <w:t>STT</w:t>
             </w:r>
           </w:p>
         </w:tc>
@@ -25144,6 +25227,12 @@
                 <w:rFonts w:ascii="Tahoma" w:hAnsi="Tahoma" w:cs="Tahoma"/>
               </w:rPr>
             </w:pPr>
+            <w:r>
+              <w:rPr>
+                <w:rFonts w:ascii="Tahoma" w:hAnsi="Tahoma" w:cs="Tahoma"/>
+              </w:rPr>
+              <w:t>Yêu cầu</w:t>
+            </w:r>
           </w:p>
         </w:tc>
       </w:tr>
@@ -25182,6 +25271,9 @@
                 <w:rFonts w:cs="Tahoma"/>
               </w:rPr>
             </w:pPr>
+            <w:r>
+              <w:t xml:space="preserve">Hệ thống có thể đáp ứng số lượng lớn người dùng đăng nhập </w:t>
+            </w:r>
           </w:p>
         </w:tc>
       </w:tr>
@@ -25228,11 +25320,13 @@
       <w:pPr>
         <w:pStyle w:val="HeadingLevel2"/>
       </w:pPr>
-      <w:bookmarkStart w:id="47" w:name="_Toc462691764"/>
       <w:r>
-        <w:t>Security</w:t>
+        <w:t>7.3</w:t>
       </w:r>
-      <w:bookmarkEnd w:id="47"/>
+      <w:r>
+        <w:tab/>
+        <w:t>Bảo mật</w:t>
+      </w:r>
     </w:p>
     <w:tbl>
       <w:tblPr>
@@ -25274,7 +25368,8 @@
                 <w:rFonts w:ascii="Tahoma" w:hAnsi="Tahoma" w:cs="Tahoma"/>
                 <w:lang w:val="en-GB"/>
               </w:rPr>
-              <w:t>No.</w:t>
+              <w:lastRenderedPageBreak/>
+              <w:t>STT</w:t>
             </w:r>
           </w:p>
         </w:tc>
@@ -25293,7 +25388,7 @@
               <w:rPr>
                 <w:rFonts w:ascii="Tahoma" w:hAnsi="Tahoma" w:cs="Tahoma"/>
               </w:rPr>
-              <w:t>Requirement</w:t>
+              <w:t>Yêu cầu</w:t>
             </w:r>
           </w:p>
         </w:tc>
@@ -25337,7 +25432,48 @@
               <w:rPr>
                 <w:rFonts w:cs="Tahoma"/>
               </w:rPr>
-              <w:t>Web Server =&gt;  Redhat 4, running apache 2.2</w:t>
+              <w:t>Sử dụng tài khoản để đăng nhập vào hệ thống. Gồm có 3 loại tài khoản: Giáo vụ, giáo viên và sinh viên</w:t>
+            </w:r>
+          </w:p>
+        </w:tc>
+      </w:tr>
+      <w:tr>
+        <w:trPr>
+          <w:cantSplit/>
+        </w:trPr>
+        <w:tc>
+          <w:tcPr>
+            <w:tcW w:w="851" w:type="dxa"/>
+          </w:tcPr>
+          <w:p>
+            <w:pPr>
+              <w:spacing w:before="0" w:after="0"/>
+              <w:jc w:val="center"/>
+              <w:rPr>
+                <w:rFonts w:cs="Tahoma"/>
+              </w:rPr>
+            </w:pPr>
+            <w:r>
+              <w:rPr>
+                <w:rFonts w:cs="Tahoma"/>
+              </w:rPr>
+              <w:t>2.</w:t>
+            </w:r>
+          </w:p>
+        </w:tc>
+        <w:tc>
+          <w:tcPr>
+            <w:tcW w:w="9229" w:type="dxa"/>
+          </w:tcPr>
+          <w:p>
+            <w:pPr>
+              <w:spacing w:before="0" w:after="0"/>
+              <w:rPr>
+                <w:rFonts w:cs="Tahoma"/>
+              </w:rPr>
+            </w:pPr>
+            <w:r>
+              <w:t>Các dữ liệu về tài khoản được lưu trong cơ sở dữ liệu và được bảo mật</w:t>
             </w:r>
           </w:p>
         </w:tc>
@@ -25347,11 +25483,13 @@
       <w:pPr>
         <w:pStyle w:val="HeadingLevel2"/>
       </w:pPr>
-      <w:bookmarkStart w:id="48" w:name="_Toc462691765"/>
       <w:r>
-        <w:t>Infrastructure</w:t>
+        <w:t>7.4</w:t>
       </w:r>
-      <w:bookmarkEnd w:id="48"/>
+      <w:r>
+        <w:tab/>
+        <w:t>Sao lưu và phục hồi</w:t>
+      </w:r>
     </w:p>
     <w:tbl>
       <w:tblPr>
@@ -25393,8 +25531,7 @@
                 <w:rFonts w:ascii="Tahoma" w:hAnsi="Tahoma" w:cs="Tahoma"/>
                 <w:lang w:val="en-GB"/>
               </w:rPr>
-              <w:lastRenderedPageBreak/>
-              <w:t>No.</w:t>
+              <w:t>STT</w:t>
             </w:r>
           </w:p>
         </w:tc>
@@ -25413,7 +25550,7 @@
               <w:rPr>
                 <w:rFonts w:ascii="Tahoma" w:hAnsi="Tahoma" w:cs="Tahoma"/>
               </w:rPr>
-              <w:t>Requirement</w:t>
+              <w:t>Yêu cầu</w:t>
             </w:r>
           </w:p>
         </w:tc>
@@ -25456,6 +25593,12 @@
                 <w:color w:val="000000"/>
               </w:rPr>
             </w:pPr>
+            <w:r>
+              <w:rPr>
+                <w:rFonts w:cs="Arial"/>
+              </w:rPr>
+              <w:t>Các dữ liệu trong cơ sở dữ liệu được sao lưu định kỳ và phục hồi khi có sự cố xảy ra</w:t>
+            </w:r>
           </w:p>
         </w:tc>
       </w:tr>
@@ -25467,14 +25610,19 @@
           <w:color w:val="000000"/>
         </w:rPr>
       </w:pPr>
-      <w:bookmarkStart w:id="49" w:name="_Toc462691766"/>
       <w:r>
         <w:rPr>
           <w:color w:val="000000"/>
         </w:rPr>
-        <w:t>Browser</w:t>
+        <w:t>7.5</w:t>
       </w:r>
-      <w:bookmarkEnd w:id="49"/>
+      <w:r>
+        <w:rPr>
+          <w:color w:val="000000"/>
+        </w:rPr>
+        <w:tab/>
+        <w:t>Độ tinh cậy</w:t>
+      </w:r>
     </w:p>
     <w:tbl>
       <w:tblPr>
@@ -25516,7 +25664,7 @@
                 <w:rFonts w:ascii="Tahoma" w:hAnsi="Tahoma" w:cs="Tahoma"/>
                 <w:lang w:val="en-GB"/>
               </w:rPr>
-              <w:t>No.</w:t>
+              <w:t>STT</w:t>
             </w:r>
           </w:p>
         </w:tc>
@@ -25535,7 +25683,7 @@
               <w:rPr>
                 <w:rFonts w:ascii="Tahoma" w:hAnsi="Tahoma" w:cs="Tahoma"/>
               </w:rPr>
-              <w:t>Requirement</w:t>
+              <w:t>Yêu cầu</w:t>
             </w:r>
           </w:p>
         </w:tc>
@@ -25579,7 +25727,7 @@
               <w:rPr>
                 <w:rFonts w:cs="Tahoma"/>
               </w:rPr>
-              <w:t>IE6 and above (IE8 is not recommended).</w:t>
+              <w:t>Hệ thống vận hành tốt, ít lỗi xảy ra</w:t>
             </w:r>
           </w:p>
         </w:tc>
@@ -25589,11 +25737,13 @@
       <w:pPr>
         <w:pStyle w:val="HeadingLevel2"/>
       </w:pPr>
-      <w:bookmarkStart w:id="50" w:name="_Toc462691767"/>
       <w:r>
-        <w:t>Reliability</w:t>
+        <w:t>7.6</w:t>
       </w:r>
-      <w:bookmarkEnd w:id="50"/>
+      <w:r>
+        <w:tab/>
+        <w:t>Yêu cầu hệ điều hành và phần mềm</w:t>
+      </w:r>
     </w:p>
     <w:tbl>
       <w:tblPr>
@@ -25635,7 +25785,7 @@
                 <w:rFonts w:ascii="Tahoma" w:hAnsi="Tahoma" w:cs="Tahoma"/>
                 <w:lang w:val="en-GB"/>
               </w:rPr>
-              <w:t>No.</w:t>
+              <w:t>STT</w:t>
             </w:r>
           </w:p>
         </w:tc>
@@ -25654,7 +25804,7 @@
               <w:rPr>
                 <w:rFonts w:ascii="Tahoma" w:hAnsi="Tahoma" w:cs="Tahoma"/>
               </w:rPr>
-              <w:t>Requirement</w:t>
+              <w:t>Yêu cầu</w:t>
             </w:r>
           </w:p>
         </w:tc>
@@ -25694,6 +25844,86 @@
                 <w:rFonts w:cs="Tahoma"/>
               </w:rPr>
             </w:pPr>
+            <w:r>
+              <w:rPr>
+                <w:rFonts w:cs="Arial"/>
+              </w:rPr>
+              <w:t>Phần mềm được thiết kế trên nền web, cầ</w:t>
+            </w:r>
+            <w:r>
+              <w:rPr>
+                <w:rFonts w:cs="Arial"/>
+              </w:rPr>
+              <w:t xml:space="preserve">n có </w:t>
+            </w:r>
+            <w:r>
+              <w:rPr>
+                <w:rFonts w:cs="Arial"/>
+              </w:rPr>
+              <w:t>apcache, cơ sở dữ liệu MySql để hoạt động</w:t>
+            </w:r>
+          </w:p>
+        </w:tc>
+      </w:tr>
+      <w:tr>
+        <w:trPr>
+          <w:cantSplit/>
+        </w:trPr>
+        <w:tc>
+          <w:tcPr>
+            <w:tcW w:w="851" w:type="dxa"/>
+          </w:tcPr>
+          <w:p>
+            <w:pPr>
+              <w:spacing w:before="0" w:after="0"/>
+              <w:jc w:val="center"/>
+              <w:rPr>
+                <w:rFonts w:cs="Tahoma"/>
+              </w:rPr>
+            </w:pPr>
+            <w:r>
+              <w:rPr>
+                <w:rFonts w:cs="Tahoma"/>
+              </w:rPr>
+              <w:t>2.</w:t>
+            </w:r>
+          </w:p>
+        </w:tc>
+        <w:tc>
+          <w:tcPr>
+            <w:tcW w:w="9229" w:type="dxa"/>
+          </w:tcPr>
+          <w:p>
+            <w:pPr>
+              <w:spacing w:before="0" w:after="0"/>
+              <w:rPr>
+                <w:rFonts w:cs="Arial"/>
+              </w:rPr>
+            </w:pPr>
+            <w:r>
+              <w:rPr>
+                <w:rFonts w:cs="Arial"/>
+              </w:rPr>
+              <w:t>Hoạt độ</w:t>
+            </w:r>
+            <w:r>
+              <w:rPr>
+                <w:rFonts w:cs="Arial"/>
+              </w:rPr>
+              <w:t xml:space="preserve">ng trên </w:t>
+            </w:r>
+            <w:r>
+              <w:rPr>
+                <w:rFonts w:cs="Arial"/>
+              </w:rPr>
+              <w:t xml:space="preserve">hệ điều hành </w:t>
+            </w:r>
+            <w:r>
+              <w:rPr>
+                <w:rFonts w:cs="Arial"/>
+              </w:rPr>
+              <w:t>Linux</w:t>
+            </w:r>
           </w:p>
         </w:tc>
       </w:tr>
@@ -25702,11 +25932,13 @@
       <w:pPr>
         <w:pStyle w:val="HeadingLevel2"/>
       </w:pPr>
-      <w:bookmarkStart w:id="51" w:name="_Toc462691768"/>
       <w:r>
-        <w:t>Purchased Components</w:t>
+        <w:t>7.7</w:t>
       </w:r>
-      <w:bookmarkEnd w:id="51"/>
+      <w:r>
+        <w:tab/>
+        <w:t>Giao diện</w:t>
+      </w:r>
     </w:p>
     <w:tbl>
       <w:tblPr>
@@ -25748,7 +25980,7 @@
                 <w:rFonts w:ascii="Tahoma" w:hAnsi="Tahoma" w:cs="Tahoma"/>
                 <w:lang w:val="en-GB"/>
               </w:rPr>
-              <w:t>No.</w:t>
+              <w:t>STT</w:t>
             </w:r>
           </w:p>
         </w:tc>
@@ -25767,7 +25999,7 @@
               <w:rPr>
                 <w:rFonts w:ascii="Tahoma" w:hAnsi="Tahoma" w:cs="Tahoma"/>
               </w:rPr>
-              <w:t>Requirement</w:t>
+              <w:t>Yêu cầu</w:t>
             </w:r>
           </w:p>
         </w:tc>
@@ -25807,6 +26039,12 @@
                 <w:rFonts w:cs="Tahoma"/>
               </w:rPr>
             </w:pPr>
+            <w:r>
+              <w:rPr>
+                <w:rFonts w:cs="Arial"/>
+              </w:rPr>
+              <w:t>Giao diện tối giản, dể sử dụng chỉ với vài giờ tiếp cận hệ thống</w:t>
+            </w:r>
           </w:p>
         </w:tc>
       </w:tr>
@@ -25845,6 +26083,26 @@
                 <w:rFonts w:cs="Tahoma"/>
               </w:rPr>
             </w:pPr>
+            <w:r>
+              <w:rPr>
+                <w:rFonts w:cs="Tahoma"/>
+              </w:rPr>
+              <w:t>Sử dụng Bootstrap</w:t>
+            </w:r>
+            <w:r>
+              <w:rPr>
+                <w:rFonts w:cs="Tahoma"/>
+              </w:rPr>
+              <w:t xml:space="preserve">, </w:t>
+            </w:r>
+            <w:bookmarkStart w:id="41" w:name="_GoBack"/>
+            <w:bookmarkEnd w:id="41"/>
+            <w:r>
+              <w:rPr>
+                <w:rFonts w:cs="Tahoma"/>
+              </w:rPr>
+              <w:t>Jquery để thiết kế giao diện</w:t>
+            </w:r>
           </w:p>
         </w:tc>
       </w:tr>
@@ -25853,11 +26111,13 @@
       <w:pPr>
         <w:pStyle w:val="HeadingLevel2"/>
       </w:pPr>
-      <w:bookmarkStart w:id="52" w:name="_Toc462691769"/>
       <w:r>
-        <w:t>Interfaces</w:t>
+        <w:t>7.8</w:t>
       </w:r>
-      <w:bookmarkEnd w:id="52"/>
+      <w:r>
+        <w:tab/>
+        <w:t>Ngôn ngữ</w:t>
+      </w:r>
     </w:p>
     <w:tbl>
       <w:tblPr>
@@ -25899,7 +26159,7 @@
                 <w:rFonts w:ascii="Tahoma" w:hAnsi="Tahoma" w:cs="Tahoma"/>
                 <w:lang w:val="en-GB"/>
               </w:rPr>
-              <w:t>No.</w:t>
+              <w:t>STT</w:t>
             </w:r>
           </w:p>
         </w:tc>
@@ -25918,7 +26178,7 @@
               <w:rPr>
                 <w:rFonts w:ascii="Tahoma" w:hAnsi="Tahoma" w:cs="Tahoma"/>
               </w:rPr>
-              <w:t>Requirement</w:t>
+              <w:t>Yêu cầu</w:t>
             </w:r>
           </w:p>
         </w:tc>
@@ -25962,82 +26222,7 @@
               <w:rPr>
                 <w:rFonts w:cs="Tahoma"/>
               </w:rPr>
-              <w:t>Sử dụng thư viện Boostrap, Jquery để tạo giao diện</w:t>
-            </w:r>
-          </w:p>
-        </w:tc>
-      </w:tr>
-    </w:tbl>
-    <w:p>
-      <w:pPr>
-        <w:pStyle w:val="HeadingLevel2"/>
-      </w:pPr>
-      <w:bookmarkStart w:id="53" w:name="_Toc462691770"/>
-      <w:r>
-        <w:t>Extensibility</w:t>
-      </w:r>
-      <w:bookmarkEnd w:id="53"/>
-    </w:p>
-    <w:tbl>
-      <w:tblPr>
-        <w:tblW w:w="10080" w:type="dxa"/>
-        <w:tblInd w:w="108" w:type="dxa"/>
-        <w:tblBorders>
-          <w:top w:val="single" w:sz="4" w:space="0" w:color="auto"/>
-          <w:left w:val="single" w:sz="4" w:space="0" w:color="auto"/>
-          <w:bottom w:val="single" w:sz="4" w:space="0" w:color="auto"/>
-          <w:right w:val="single" w:sz="4" w:space="0" w:color="auto"/>
-          <w:insideH w:val="single" w:sz="6" w:space="0" w:color="auto"/>
-          <w:insideV w:val="single" w:sz="6" w:space="0" w:color="auto"/>
-        </w:tblBorders>
-        <w:tblLayout w:type="fixed"/>
-        <w:tblLook w:val="0000" w:firstRow="0" w:lastRow="0" w:firstColumn="0" w:lastColumn="0" w:noHBand="0" w:noVBand="0"/>
-      </w:tblPr>
-      <w:tblGrid>
-        <w:gridCol w:w="851"/>
-        <w:gridCol w:w="9229"/>
-      </w:tblGrid>
-      <w:tr>
-        <w:trPr>
-          <w:cantSplit/>
-        </w:trPr>
-        <w:tc>
-          <w:tcPr>
-            <w:tcW w:w="851" w:type="dxa"/>
-          </w:tcPr>
-          <w:p>
-            <w:pPr>
-              <w:pStyle w:val="Table-ColHead"/>
-              <w:rPr>
-                <w:rFonts w:ascii="Tahoma" w:hAnsi="Tahoma" w:cs="Tahoma"/>
-                <w:lang w:val="en-GB"/>
-              </w:rPr>
-            </w:pPr>
-            <w:r>
-              <w:rPr>
-                <w:rFonts w:ascii="Tahoma" w:hAnsi="Tahoma" w:cs="Tahoma"/>
-                <w:lang w:val="en-GB"/>
-              </w:rPr>
-              <w:t>No.</w:t>
-            </w:r>
-          </w:p>
-        </w:tc>
-        <w:tc>
-          <w:tcPr>
-            <w:tcW w:w="9229" w:type="dxa"/>
-          </w:tcPr>
-          <w:p>
-            <w:pPr>
-              <w:pStyle w:val="Table-ColHead"/>
-              <w:rPr>
-                <w:rFonts w:ascii="Tahoma" w:hAnsi="Tahoma" w:cs="Tahoma"/>
-              </w:rPr>
-            </w:pPr>
-            <w:r>
-              <w:rPr>
-                <w:rFonts w:ascii="Tahoma" w:hAnsi="Tahoma" w:cs="Tahoma"/>
-              </w:rPr>
-              <w:t>Requirement</w:t>
+              <w:t>Giao diện người dùng tiếng Việt</w:t>
             </w:r>
           </w:p>
         </w:tc>
@@ -26062,7 +26247,7 @@
               <w:rPr>
                 <w:rFonts w:cs="Tahoma"/>
               </w:rPr>
-              <w:t>1.</w:t>
+              <w:t>2.</w:t>
             </w:r>
           </w:p>
         </w:tc>
@@ -26077,119 +26262,19 @@
                 <w:rFonts w:cs="Tahoma"/>
               </w:rPr>
             </w:pPr>
-          </w:p>
-        </w:tc>
-      </w:tr>
-    </w:tbl>
-    <w:p>
-      <w:pPr>
-        <w:pStyle w:val="HeadingLevel2"/>
-      </w:pPr>
-      <w:bookmarkStart w:id="54" w:name="_Toc462691771"/>
-      <w:r>
-        <w:t>Assumptions</w:t>
-      </w:r>
-      <w:bookmarkEnd w:id="54"/>
-    </w:p>
-    <w:tbl>
-      <w:tblPr>
-        <w:tblW w:w="10080" w:type="dxa"/>
-        <w:tblInd w:w="108" w:type="dxa"/>
-        <w:tblBorders>
-          <w:top w:val="single" w:sz="4" w:space="0" w:color="auto"/>
-          <w:left w:val="single" w:sz="4" w:space="0" w:color="auto"/>
-          <w:bottom w:val="single" w:sz="4" w:space="0" w:color="auto"/>
-          <w:right w:val="single" w:sz="4" w:space="0" w:color="auto"/>
-          <w:insideH w:val="single" w:sz="6" w:space="0" w:color="auto"/>
-          <w:insideV w:val="single" w:sz="6" w:space="0" w:color="auto"/>
-        </w:tblBorders>
-        <w:tblLayout w:type="fixed"/>
-        <w:tblLook w:val="0000" w:firstRow="0" w:lastRow="0" w:firstColumn="0" w:lastColumn="0" w:noHBand="0" w:noVBand="0"/>
-      </w:tblPr>
-      <w:tblGrid>
-        <w:gridCol w:w="851"/>
-        <w:gridCol w:w="9229"/>
-      </w:tblGrid>
-      <w:tr>
-        <w:trPr>
-          <w:cantSplit/>
-        </w:trPr>
-        <w:tc>
-          <w:tcPr>
-            <w:tcW w:w="851" w:type="dxa"/>
-          </w:tcPr>
-          <w:p>
-            <w:pPr>
-              <w:pStyle w:val="Table-ColHead"/>
-              <w:rPr>
-                <w:rFonts w:ascii="Tahoma" w:hAnsi="Tahoma" w:cs="Tahoma"/>
-                <w:lang w:val="en-GB"/>
-              </w:rPr>
-            </w:pPr>
-            <w:r>
-              <w:rPr>
-                <w:rFonts w:ascii="Tahoma" w:hAnsi="Tahoma" w:cs="Tahoma"/>
-                <w:lang w:val="en-GB"/>
-              </w:rPr>
-              <w:t>No.</w:t>
-            </w:r>
-          </w:p>
-        </w:tc>
-        <w:tc>
-          <w:tcPr>
-            <w:tcW w:w="9229" w:type="dxa"/>
-          </w:tcPr>
-          <w:p>
-            <w:pPr>
-              <w:pStyle w:val="Table-ColHead"/>
-              <w:rPr>
-                <w:rFonts w:ascii="Tahoma" w:hAnsi="Tahoma" w:cs="Tahoma"/>
-              </w:rPr>
-            </w:pPr>
-            <w:r>
-              <w:rPr>
-                <w:rFonts w:ascii="Tahoma" w:hAnsi="Tahoma" w:cs="Tahoma"/>
-              </w:rPr>
-              <w:t>Requirement</w:t>
-            </w:r>
-          </w:p>
-        </w:tc>
-      </w:tr>
-      <w:tr>
-        <w:trPr>
-          <w:cantSplit/>
-        </w:trPr>
-        <w:tc>
-          <w:tcPr>
-            <w:tcW w:w="851" w:type="dxa"/>
-          </w:tcPr>
-          <w:p>
-            <w:pPr>
-              <w:spacing w:before="0" w:after="0"/>
-              <w:jc w:val="center"/>
-              <w:rPr>
-                <w:rFonts w:cs="Tahoma"/>
-              </w:rPr>
-            </w:pPr>
-            <w:r>
-              <w:rPr>
-                <w:rFonts w:cs="Tahoma"/>
-              </w:rPr>
-              <w:t>1.</w:t>
-            </w:r>
-          </w:p>
-        </w:tc>
-        <w:tc>
-          <w:tcPr>
-            <w:tcW w:w="9229" w:type="dxa"/>
-          </w:tcPr>
-          <w:p>
-            <w:pPr>
-              <w:spacing w:before="0" w:after="0"/>
-              <w:rPr>
-                <w:rFonts w:cs="Tahoma"/>
-              </w:rPr>
-            </w:pPr>
+            <w:r>
+              <w:rPr>
+                <w:rFonts w:cs="Arial"/>
+              </w:rPr>
+              <w:t xml:space="preserve">Giao diện lập trình và cơ sở dữ liệu sử dụng tiếng </w:t>
+            </w:r>
+            <w:r>
+              <w:rPr>
+                <w:rFonts w:cs="Arial"/>
+                <w:lang w:val="vi-VN"/>
+              </w:rPr>
+              <w:t>Việt không dấu</w:t>
+            </w:r>
           </w:p>
         </w:tc>
       </w:tr>
@@ -26205,40 +26290,53 @@
           <w:rFonts w:ascii="Tahoma" w:hAnsi="Tahoma" w:cs="Tahoma"/>
         </w:rPr>
       </w:pPr>
-      <w:bookmarkStart w:id="55" w:name="_Toc462691772"/>
+      <w:bookmarkStart w:id="42" w:name="_Toc462691772"/>
       <w:r>
         <w:rPr>
           <w:rFonts w:ascii="Tahoma" w:hAnsi="Tahoma" w:cs="Tahoma"/>
         </w:rPr>
         <w:t>APPENDIX</w:t>
       </w:r>
-      <w:bookmarkStart w:id="56" w:name="_Toc202690213"/>
-      <w:bookmarkStart w:id="57" w:name="_Toc202690587"/>
-      <w:bookmarkStart w:id="58" w:name="_Toc202768204"/>
-      <w:bookmarkStart w:id="59" w:name="_Toc202768578"/>
-      <w:bookmarkStart w:id="60" w:name="_Toc202842972"/>
-      <w:bookmarkStart w:id="61" w:name="_Toc202866158"/>
-      <w:bookmarkStart w:id="62" w:name="_Toc203023057"/>
-      <w:bookmarkStart w:id="63" w:name="_Toc203023443"/>
-      <w:bookmarkStart w:id="64" w:name="_Toc203212864"/>
-      <w:bookmarkStart w:id="65" w:name="_Toc203289436"/>
-      <w:bookmarkStart w:id="66" w:name="_Toc222911033"/>
-      <w:bookmarkStart w:id="67" w:name="_Toc223410524"/>
-      <w:bookmarkStart w:id="68" w:name="_Toc202690311"/>
-      <w:bookmarkStart w:id="69" w:name="_Toc202690685"/>
-      <w:bookmarkStart w:id="70" w:name="_Toc202768302"/>
-      <w:bookmarkStart w:id="71" w:name="_Toc202768676"/>
-      <w:bookmarkStart w:id="72" w:name="_Toc202843070"/>
-      <w:bookmarkStart w:id="73" w:name="_Toc202866256"/>
-      <w:bookmarkStart w:id="74" w:name="_Toc203023155"/>
-      <w:bookmarkStart w:id="75" w:name="_Toc203023541"/>
-      <w:bookmarkStart w:id="76" w:name="_Toc203212962"/>
-      <w:bookmarkStart w:id="77" w:name="_Toc203289534"/>
-      <w:bookmarkStart w:id="78" w:name="_Toc222911131"/>
-      <w:bookmarkStart w:id="79" w:name="_Toc223410622"/>
-      <w:bookmarkStart w:id="80" w:name="_Toc198459217"/>
-      <w:bookmarkStart w:id="81" w:name="_Toc201564557"/>
-      <w:bookmarkStart w:id="82" w:name="_Toc201565214"/>
+      <w:bookmarkStart w:id="43" w:name="_Toc202690213"/>
+      <w:bookmarkStart w:id="44" w:name="_Toc202690587"/>
+      <w:bookmarkStart w:id="45" w:name="_Toc202768204"/>
+      <w:bookmarkStart w:id="46" w:name="_Toc202768578"/>
+      <w:bookmarkStart w:id="47" w:name="_Toc202842972"/>
+      <w:bookmarkStart w:id="48" w:name="_Toc202866158"/>
+      <w:bookmarkStart w:id="49" w:name="_Toc203023057"/>
+      <w:bookmarkStart w:id="50" w:name="_Toc203023443"/>
+      <w:bookmarkStart w:id="51" w:name="_Toc203212864"/>
+      <w:bookmarkStart w:id="52" w:name="_Toc203289436"/>
+      <w:bookmarkStart w:id="53" w:name="_Toc222911033"/>
+      <w:bookmarkStart w:id="54" w:name="_Toc223410524"/>
+      <w:bookmarkStart w:id="55" w:name="_Toc202690311"/>
+      <w:bookmarkStart w:id="56" w:name="_Toc202690685"/>
+      <w:bookmarkStart w:id="57" w:name="_Toc202768302"/>
+      <w:bookmarkStart w:id="58" w:name="_Toc202768676"/>
+      <w:bookmarkStart w:id="59" w:name="_Toc202843070"/>
+      <w:bookmarkStart w:id="60" w:name="_Toc202866256"/>
+      <w:bookmarkStart w:id="61" w:name="_Toc203023155"/>
+      <w:bookmarkStart w:id="62" w:name="_Toc203023541"/>
+      <w:bookmarkStart w:id="63" w:name="_Toc203212962"/>
+      <w:bookmarkStart w:id="64" w:name="_Toc203289534"/>
+      <w:bookmarkStart w:id="65" w:name="_Toc222911131"/>
+      <w:bookmarkStart w:id="66" w:name="_Toc223410622"/>
+      <w:bookmarkStart w:id="67" w:name="_Toc198459217"/>
+      <w:bookmarkStart w:id="68" w:name="_Toc201564557"/>
+      <w:bookmarkStart w:id="69" w:name="_Toc201565214"/>
+      <w:bookmarkEnd w:id="42"/>
+      <w:bookmarkEnd w:id="43"/>
+      <w:bookmarkEnd w:id="44"/>
+      <w:bookmarkEnd w:id="45"/>
+      <w:bookmarkEnd w:id="46"/>
+      <w:bookmarkEnd w:id="47"/>
+      <w:bookmarkEnd w:id="48"/>
+      <w:bookmarkEnd w:id="49"/>
+      <w:bookmarkEnd w:id="50"/>
+      <w:bookmarkEnd w:id="51"/>
+      <w:bookmarkEnd w:id="52"/>
+      <w:bookmarkEnd w:id="53"/>
+      <w:bookmarkEnd w:id="54"/>
       <w:bookmarkEnd w:id="55"/>
       <w:bookmarkEnd w:id="56"/>
       <w:bookmarkEnd w:id="57"/>
@@ -26254,19 +26352,6 @@
       <w:bookmarkEnd w:id="67"/>
       <w:bookmarkEnd w:id="68"/>
       <w:bookmarkEnd w:id="69"/>
-      <w:bookmarkEnd w:id="70"/>
-      <w:bookmarkEnd w:id="71"/>
-      <w:bookmarkEnd w:id="72"/>
-      <w:bookmarkEnd w:id="73"/>
-      <w:bookmarkEnd w:id="74"/>
-      <w:bookmarkEnd w:id="75"/>
-      <w:bookmarkEnd w:id="76"/>
-      <w:bookmarkEnd w:id="77"/>
-      <w:bookmarkEnd w:id="78"/>
-      <w:bookmarkEnd w:id="79"/>
-      <w:bookmarkEnd w:id="80"/>
-      <w:bookmarkEnd w:id="81"/>
-      <w:bookmarkEnd w:id="82"/>
     </w:p>
     <w:p>
       <w:pPr>
@@ -26294,7 +26379,7 @@
 </file>
 
 <file path=word/endnotes.xml><?xml version="1.0" encoding="utf-8"?>
-<w:endnotes xmlns:wpc="http://schemas.microsoft.com/office/word/2010/wordprocessingCanvas" xmlns:cx="http://schemas.microsoft.com/office/drawing/2014/chartex" xmlns:mc="http://schemas.openxmlformats.org/markup-compatibility/2006" xmlns:o="urn:schemas-microsoft-com:office:office" xmlns:r="http://schemas.openxmlformats.org/officeDocument/2006/relationships" xmlns:m="http://schemas.openxmlformats.org/officeDocument/2006/math" xmlns:v="urn:schemas-microsoft-com:vml" xmlns:wp14="http://schemas.microsoft.com/office/word/2010/wordprocessingDrawing" xmlns:wp="http://schemas.openxmlformats.org/drawingml/2006/wordprocessingDrawing" xmlns:w10="urn:schemas-microsoft-com:office:word" xmlns:w="http://schemas.openxmlformats.org/wordprocessingml/2006/main" xmlns:w14="http://schemas.microsoft.com/office/word/2010/wordml" xmlns:w15="http://schemas.microsoft.com/office/word/2012/wordml" xmlns:w16se="http://schemas.microsoft.com/office/word/2015/wordml/symex" xmlns:wpg="http://schemas.microsoft.com/office/word/2010/wordprocessingGroup" xmlns:wpi="http://schemas.microsoft.com/office/word/2010/wordprocessingInk" xmlns:wne="http://schemas.microsoft.com/office/word/2006/wordml" xmlns:wps="http://schemas.microsoft.com/office/word/2010/wordprocessingShape" mc:Ignorable="w14 w15 w16se wp14">
+<w:endnotes xmlns:wpc="http://schemas.microsoft.com/office/word/2010/wordprocessingCanvas" xmlns:mc="http://schemas.openxmlformats.org/markup-compatibility/2006" xmlns:o="urn:schemas-microsoft-com:office:office" xmlns:r="http://schemas.openxmlformats.org/officeDocument/2006/relationships" xmlns:m="http://schemas.openxmlformats.org/officeDocument/2006/math" xmlns:v="urn:schemas-microsoft-com:vml" xmlns:wp14="http://schemas.microsoft.com/office/word/2010/wordprocessingDrawing" xmlns:wp="http://schemas.openxmlformats.org/drawingml/2006/wordprocessingDrawing" xmlns:w10="urn:schemas-microsoft-com:office:word" xmlns:w="http://schemas.openxmlformats.org/wordprocessingml/2006/main" xmlns:w14="http://schemas.microsoft.com/office/word/2010/wordml" xmlns:w15="http://schemas.microsoft.com/office/word/2012/wordml" xmlns:wpg="http://schemas.microsoft.com/office/word/2010/wordprocessingGroup" xmlns:wpi="http://schemas.microsoft.com/office/word/2010/wordprocessingInk" xmlns:wne="http://schemas.microsoft.com/office/word/2006/wordml" xmlns:wps="http://schemas.microsoft.com/office/word/2010/wordprocessingShape" mc:Ignorable="w14 w15 wp14">
   <w:endnote w:type="separator" w:id="-1">
     <w:p>
       <w:pPr>
@@ -26319,7 +26404,7 @@
 </file>
 
 <file path=word/footer1.xml><?xml version="1.0" encoding="utf-8"?>
-<w:ftr xmlns:wpc="http://schemas.microsoft.com/office/word/2010/wordprocessingCanvas" xmlns:cx="http://schemas.microsoft.com/office/drawing/2014/chartex" xmlns:mc="http://schemas.openxmlformats.org/markup-compatibility/2006" xmlns:o="urn:schemas-microsoft-com:office:office" xmlns:r="http://schemas.openxmlformats.org/officeDocument/2006/relationships" xmlns:m="http://schemas.openxmlformats.org/officeDocument/2006/math" xmlns:v="urn:schemas-microsoft-com:vml" xmlns:wp14="http://schemas.microsoft.com/office/word/2010/wordprocessingDrawing" xmlns:wp="http://schemas.openxmlformats.org/drawingml/2006/wordprocessingDrawing" xmlns:w10="urn:schemas-microsoft-com:office:word" xmlns:w="http://schemas.openxmlformats.org/wordprocessingml/2006/main" xmlns:w14="http://schemas.microsoft.com/office/word/2010/wordml" xmlns:w15="http://schemas.microsoft.com/office/word/2012/wordml" xmlns:w16se="http://schemas.microsoft.com/office/word/2015/wordml/symex" xmlns:wpg="http://schemas.microsoft.com/office/word/2010/wordprocessingGroup" xmlns:wpi="http://schemas.microsoft.com/office/word/2010/wordprocessingInk" xmlns:wne="http://schemas.microsoft.com/office/word/2006/wordml" xmlns:wps="http://schemas.microsoft.com/office/word/2010/wordprocessingShape" mc:Ignorable="w14 w15 w16se wp14">
+<w:ftr xmlns:wpc="http://schemas.microsoft.com/office/word/2010/wordprocessingCanvas" xmlns:mc="http://schemas.openxmlformats.org/markup-compatibility/2006" xmlns:o="urn:schemas-microsoft-com:office:office" xmlns:r="http://schemas.openxmlformats.org/officeDocument/2006/relationships" xmlns:m="http://schemas.openxmlformats.org/officeDocument/2006/math" xmlns:v="urn:schemas-microsoft-com:vml" xmlns:wp14="http://schemas.microsoft.com/office/word/2010/wordprocessingDrawing" xmlns:wp="http://schemas.openxmlformats.org/drawingml/2006/wordprocessingDrawing" xmlns:w10="urn:schemas-microsoft-com:office:word" xmlns:w="http://schemas.openxmlformats.org/wordprocessingml/2006/main" xmlns:w14="http://schemas.microsoft.com/office/word/2010/wordml" xmlns:w15="http://schemas.microsoft.com/office/word/2012/wordml" xmlns:wpg="http://schemas.microsoft.com/office/word/2010/wordprocessingGroup" xmlns:wpi="http://schemas.microsoft.com/office/word/2010/wordprocessingInk" xmlns:wne="http://schemas.microsoft.com/office/word/2006/wordml" xmlns:wps="http://schemas.microsoft.com/office/word/2010/wordprocessingShape" mc:Ignorable="w14 w15 wp14">
   <w:p>
     <w:pPr>
       <w:pStyle w:val="Footer"/>
@@ -26343,7 +26428,7 @@
       <w:rPr>
         <w:noProof/>
       </w:rPr>
-      <w:t>03/10/2016</w:t>
+      <w:t>09/10/2016</w:t>
     </w:r>
     <w:r>
       <w:fldChar w:fldCharType="end"/>
@@ -26353,7 +26438,7 @@
 </file>
 
 <file path=word/footer2.xml><?xml version="1.0" encoding="utf-8"?>
-<w:ftr xmlns:wpc="http://schemas.microsoft.com/office/word/2010/wordprocessingCanvas" xmlns:cx="http://schemas.microsoft.com/office/drawing/2014/chartex" xmlns:mc="http://schemas.openxmlformats.org/markup-compatibility/2006" xmlns:o="urn:schemas-microsoft-com:office:office" xmlns:r="http://schemas.openxmlformats.org/officeDocument/2006/relationships" xmlns:m="http://schemas.openxmlformats.org/officeDocument/2006/math" xmlns:v="urn:schemas-microsoft-com:vml" xmlns:wp14="http://schemas.microsoft.com/office/word/2010/wordprocessingDrawing" xmlns:wp="http://schemas.openxmlformats.org/drawingml/2006/wordprocessingDrawing" xmlns:w10="urn:schemas-microsoft-com:office:word" xmlns:w="http://schemas.openxmlformats.org/wordprocessingml/2006/main" xmlns:w14="http://schemas.microsoft.com/office/word/2010/wordml" xmlns:w15="http://schemas.microsoft.com/office/word/2012/wordml" xmlns:w16se="http://schemas.microsoft.com/office/word/2015/wordml/symex" xmlns:wpg="http://schemas.microsoft.com/office/word/2010/wordprocessingGroup" xmlns:wpi="http://schemas.microsoft.com/office/word/2010/wordprocessingInk" xmlns:wne="http://schemas.microsoft.com/office/word/2006/wordml" xmlns:wps="http://schemas.microsoft.com/office/word/2010/wordprocessingShape" mc:Ignorable="w14 w15 w16se wp14">
+<w:ftr xmlns:wpc="http://schemas.microsoft.com/office/word/2010/wordprocessingCanvas" xmlns:mc="http://schemas.openxmlformats.org/markup-compatibility/2006" xmlns:o="urn:schemas-microsoft-com:office:office" xmlns:r="http://schemas.openxmlformats.org/officeDocument/2006/relationships" xmlns:m="http://schemas.openxmlformats.org/officeDocument/2006/math" xmlns:v="urn:schemas-microsoft-com:vml" xmlns:wp14="http://schemas.microsoft.com/office/word/2010/wordprocessingDrawing" xmlns:wp="http://schemas.openxmlformats.org/drawingml/2006/wordprocessingDrawing" xmlns:w10="urn:schemas-microsoft-com:office:word" xmlns:w="http://schemas.openxmlformats.org/wordprocessingml/2006/main" xmlns:w14="http://schemas.microsoft.com/office/word/2010/wordml" xmlns:w15="http://schemas.microsoft.com/office/word/2012/wordml" xmlns:wpg="http://schemas.microsoft.com/office/word/2010/wordprocessingGroup" xmlns:wpi="http://schemas.microsoft.com/office/word/2010/wordprocessingInk" xmlns:wne="http://schemas.microsoft.com/office/word/2006/wordml" xmlns:wps="http://schemas.microsoft.com/office/word/2010/wordprocessingShape" mc:Ignorable="w14 w15 wp14">
   <w:p>
     <w:pPr>
       <w:pStyle w:val="Footer"/>
@@ -26387,7 +26472,7 @@
       <w:rPr>
         <w:noProof/>
       </w:rPr>
-      <w:t>03/10/2016</w:t>
+      <w:t>09/10/2016</w:t>
     </w:r>
     <w:r>
       <w:fldChar w:fldCharType="end"/>
@@ -26417,7 +26502,7 @@
       <w:rPr>
         <w:noProof/>
       </w:rPr>
-      <w:t>20</w:t>
+      <w:t>30</w:t>
     </w:r>
     <w:r>
       <w:fldChar w:fldCharType="end"/>
@@ -26448,7 +26533,7 @@
 </file>
 
 <file path=word/footnotes.xml><?xml version="1.0" encoding="utf-8"?>
-<w:footnotes xmlns:wpc="http://schemas.microsoft.com/office/word/2010/wordprocessingCanvas" xmlns:cx="http://schemas.microsoft.com/office/drawing/2014/chartex" xmlns:mc="http://schemas.openxmlformats.org/markup-compatibility/2006" xmlns:o="urn:schemas-microsoft-com:office:office" xmlns:r="http://schemas.openxmlformats.org/officeDocument/2006/relationships" xmlns:m="http://schemas.openxmlformats.org/officeDocument/2006/math" xmlns:v="urn:schemas-microsoft-com:vml" xmlns:wp14="http://schemas.microsoft.com/office/word/2010/wordprocessingDrawing" xmlns:wp="http://schemas.openxmlformats.org/drawingml/2006/wordprocessingDrawing" xmlns:w10="urn:schemas-microsoft-com:office:word" xmlns:w="http://schemas.openxmlformats.org/wordprocessingml/2006/main" xmlns:w14="http://schemas.microsoft.com/office/word/2010/wordml" xmlns:w15="http://schemas.microsoft.com/office/word/2012/wordml" xmlns:w16se="http://schemas.microsoft.com/office/word/2015/wordml/symex" xmlns:wpg="http://schemas.microsoft.com/office/word/2010/wordprocessingGroup" xmlns:wpi="http://schemas.microsoft.com/office/word/2010/wordprocessingInk" xmlns:wne="http://schemas.microsoft.com/office/word/2006/wordml" xmlns:wps="http://schemas.microsoft.com/office/word/2010/wordprocessingShape" mc:Ignorable="w14 w15 w16se wp14">
+<w:footnotes xmlns:wpc="http://schemas.microsoft.com/office/word/2010/wordprocessingCanvas" xmlns:mc="http://schemas.openxmlformats.org/markup-compatibility/2006" xmlns:o="urn:schemas-microsoft-com:office:office" xmlns:r="http://schemas.openxmlformats.org/officeDocument/2006/relationships" xmlns:m="http://schemas.openxmlformats.org/officeDocument/2006/math" xmlns:v="urn:schemas-microsoft-com:vml" xmlns:wp14="http://schemas.microsoft.com/office/word/2010/wordprocessingDrawing" xmlns:wp="http://schemas.openxmlformats.org/drawingml/2006/wordprocessingDrawing" xmlns:w10="urn:schemas-microsoft-com:office:word" xmlns:w="http://schemas.openxmlformats.org/wordprocessingml/2006/main" xmlns:w14="http://schemas.microsoft.com/office/word/2010/wordml" xmlns:w15="http://schemas.microsoft.com/office/word/2012/wordml" xmlns:wpg="http://schemas.microsoft.com/office/word/2010/wordprocessingGroup" xmlns:wpi="http://schemas.microsoft.com/office/word/2010/wordprocessingInk" xmlns:wne="http://schemas.microsoft.com/office/word/2006/wordml" xmlns:wps="http://schemas.microsoft.com/office/word/2010/wordprocessingShape" mc:Ignorable="w14 w15 wp14">
   <w:footnote w:type="separator" w:id="-1">
     <w:p>
       <w:pPr>
@@ -26473,7 +26558,7 @@
 </file>
 
 <file path=word/header1.xml><?xml version="1.0" encoding="utf-8"?>
-<w:hdr xmlns:wpc="http://schemas.microsoft.com/office/word/2010/wordprocessingCanvas" xmlns:cx="http://schemas.microsoft.com/office/drawing/2014/chartex" xmlns:mc="http://schemas.openxmlformats.org/markup-compatibility/2006" xmlns:o="urn:schemas-microsoft-com:office:office" xmlns:r="http://schemas.openxmlformats.org/officeDocument/2006/relationships" xmlns:m="http://schemas.openxmlformats.org/officeDocument/2006/math" xmlns:v="urn:schemas-microsoft-com:vml" xmlns:wp14="http://schemas.microsoft.com/office/word/2010/wordprocessingDrawing" xmlns:wp="http://schemas.openxmlformats.org/drawingml/2006/wordprocessingDrawing" xmlns:w10="urn:schemas-microsoft-com:office:word" xmlns:w="http://schemas.openxmlformats.org/wordprocessingml/2006/main" xmlns:w14="http://schemas.microsoft.com/office/word/2010/wordml" xmlns:w15="http://schemas.microsoft.com/office/word/2012/wordml" xmlns:w16se="http://schemas.microsoft.com/office/word/2015/wordml/symex" xmlns:wpg="http://schemas.microsoft.com/office/word/2010/wordprocessingGroup" xmlns:wpi="http://schemas.microsoft.com/office/word/2010/wordprocessingInk" xmlns:wne="http://schemas.microsoft.com/office/word/2006/wordml" xmlns:wps="http://schemas.microsoft.com/office/word/2010/wordprocessingShape" mc:Ignorable="w14 w15 w16se wp14">
+<w:hdr xmlns:wpc="http://schemas.microsoft.com/office/word/2010/wordprocessingCanvas" xmlns:mc="http://schemas.openxmlformats.org/markup-compatibility/2006" xmlns:o="urn:schemas-microsoft-com:office:office" xmlns:r="http://schemas.openxmlformats.org/officeDocument/2006/relationships" xmlns:m="http://schemas.openxmlformats.org/officeDocument/2006/math" xmlns:v="urn:schemas-microsoft-com:vml" xmlns:wp14="http://schemas.microsoft.com/office/word/2010/wordprocessingDrawing" xmlns:wp="http://schemas.openxmlformats.org/drawingml/2006/wordprocessingDrawing" xmlns:w10="urn:schemas-microsoft-com:office:word" xmlns:w="http://schemas.openxmlformats.org/wordprocessingml/2006/main" xmlns:w14="http://schemas.microsoft.com/office/word/2010/wordml" xmlns:w15="http://schemas.microsoft.com/office/word/2012/wordml" xmlns:wpg="http://schemas.microsoft.com/office/word/2010/wordprocessingGroup" xmlns:wpi="http://schemas.microsoft.com/office/word/2010/wordprocessingInk" xmlns:wne="http://schemas.microsoft.com/office/word/2006/wordml" xmlns:wps="http://schemas.microsoft.com/office/word/2010/wordprocessingShape" mc:Ignorable="w14 w15 wp14">
   <w:p>
     <w:pPr>
       <w:pStyle w:val="Header"/>
@@ -26486,7 +26571,7 @@
 </file>
 
 <file path=word/header2.xml><?xml version="1.0" encoding="utf-8"?>
-<w:hdr xmlns:wpc="http://schemas.microsoft.com/office/word/2010/wordprocessingCanvas" xmlns:cx="http://schemas.microsoft.com/office/drawing/2014/chartex" xmlns:mc="http://schemas.openxmlformats.org/markup-compatibility/2006" xmlns:o="urn:schemas-microsoft-com:office:office" xmlns:r="http://schemas.openxmlformats.org/officeDocument/2006/relationships" xmlns:m="http://schemas.openxmlformats.org/officeDocument/2006/math" xmlns:v="urn:schemas-microsoft-com:vml" xmlns:wp14="http://schemas.microsoft.com/office/word/2010/wordprocessingDrawing" xmlns:wp="http://schemas.openxmlformats.org/drawingml/2006/wordprocessingDrawing" xmlns:w10="urn:schemas-microsoft-com:office:word" xmlns:w="http://schemas.openxmlformats.org/wordprocessingml/2006/main" xmlns:w14="http://schemas.microsoft.com/office/word/2010/wordml" xmlns:w15="http://schemas.microsoft.com/office/word/2012/wordml" xmlns:w16se="http://schemas.microsoft.com/office/word/2015/wordml/symex" xmlns:wpg="http://schemas.microsoft.com/office/word/2010/wordprocessingGroup" xmlns:wpi="http://schemas.microsoft.com/office/word/2010/wordprocessingInk" xmlns:wne="http://schemas.microsoft.com/office/word/2006/wordml" xmlns:wps="http://schemas.microsoft.com/office/word/2010/wordprocessingShape" mc:Ignorable="w14 w15 w16se wp14">
+<w:hdr xmlns:wpc="http://schemas.microsoft.com/office/word/2010/wordprocessingCanvas" xmlns:mc="http://schemas.openxmlformats.org/markup-compatibility/2006" xmlns:o="urn:schemas-microsoft-com:office:office" xmlns:r="http://schemas.openxmlformats.org/officeDocument/2006/relationships" xmlns:m="http://schemas.openxmlformats.org/officeDocument/2006/math" xmlns:v="urn:schemas-microsoft-com:vml" xmlns:wp14="http://schemas.microsoft.com/office/word/2010/wordprocessingDrawing" xmlns:wp="http://schemas.openxmlformats.org/drawingml/2006/wordprocessingDrawing" xmlns:w10="urn:schemas-microsoft-com:office:word" xmlns:w="http://schemas.openxmlformats.org/wordprocessingml/2006/main" xmlns:w14="http://schemas.microsoft.com/office/word/2010/wordml" xmlns:w15="http://schemas.microsoft.com/office/word/2012/wordml" xmlns:wpg="http://schemas.microsoft.com/office/word/2010/wordprocessingGroup" xmlns:wpi="http://schemas.microsoft.com/office/word/2010/wordprocessingInk" xmlns:wne="http://schemas.microsoft.com/office/word/2006/wordml" xmlns:wps="http://schemas.microsoft.com/office/word/2010/wordprocessingShape" mc:Ignorable="w14 w15 wp14">
   <w:p>
     <w:pPr>
       <w:pStyle w:val="Header"/>
@@ -26504,8 +26589,8 @@
 </file>
 
 <file path=word/numbering.xml><?xml version="1.0" encoding="utf-8"?>
-<w:numbering xmlns:wpc="http://schemas.microsoft.com/office/word/2010/wordprocessingCanvas" xmlns:cx="http://schemas.microsoft.com/office/drawing/2014/chartex" xmlns:mc="http://schemas.openxmlformats.org/markup-compatibility/2006" xmlns:o="urn:schemas-microsoft-com:office:office" xmlns:r="http://schemas.openxmlformats.org/officeDocument/2006/relationships" xmlns:m="http://schemas.openxmlformats.org/officeDocument/2006/math" xmlns:v="urn:schemas-microsoft-com:vml" xmlns:wp14="http://schemas.microsoft.com/office/word/2010/wordprocessingDrawing" xmlns:wp="http://schemas.openxmlformats.org/drawingml/2006/wordprocessingDrawing" xmlns:w10="urn:schemas-microsoft-com:office:word" xmlns:w="http://schemas.openxmlformats.org/wordprocessingml/2006/main" xmlns:w14="http://schemas.microsoft.com/office/word/2010/wordml" xmlns:w15="http://schemas.microsoft.com/office/word/2012/wordml" xmlns:w16se="http://schemas.microsoft.com/office/word/2015/wordml/symex" xmlns:wpg="http://schemas.microsoft.com/office/word/2010/wordprocessingGroup" xmlns:wpi="http://schemas.microsoft.com/office/word/2010/wordprocessingInk" xmlns:wne="http://schemas.microsoft.com/office/word/2006/wordml" xmlns:wps="http://schemas.microsoft.com/office/word/2010/wordprocessingShape" mc:Ignorable="w14 w15 w16se wp14">
-  <w:abstractNum w:abstractNumId="0" w15:restartNumberingAfterBreak="0">
+<w:numbering xmlns:wpc="http://schemas.microsoft.com/office/word/2010/wordprocessingCanvas" xmlns:mc="http://schemas.openxmlformats.org/markup-compatibility/2006" xmlns:o="urn:schemas-microsoft-com:office:office" xmlns:r="http://schemas.openxmlformats.org/officeDocument/2006/relationships" xmlns:m="http://schemas.openxmlformats.org/officeDocument/2006/math" xmlns:v="urn:schemas-microsoft-com:vml" xmlns:wp14="http://schemas.microsoft.com/office/word/2010/wordprocessingDrawing" xmlns:wp="http://schemas.openxmlformats.org/drawingml/2006/wordprocessingDrawing" xmlns:w10="urn:schemas-microsoft-com:office:word" xmlns:w="http://schemas.openxmlformats.org/wordprocessingml/2006/main" xmlns:w14="http://schemas.microsoft.com/office/word/2010/wordml" xmlns:w15="http://schemas.microsoft.com/office/word/2012/wordml" xmlns:wpg="http://schemas.microsoft.com/office/word/2010/wordprocessingGroup" xmlns:wpi="http://schemas.microsoft.com/office/word/2010/wordprocessingInk" xmlns:wne="http://schemas.microsoft.com/office/word/2006/wordml" xmlns:wps="http://schemas.microsoft.com/office/word/2010/wordprocessingShape" mc:Ignorable="w14 w15 wp14">
+  <w:abstractNum w:abstractNumId="0">
     <w:nsid w:val="04BA0E04"/>
     <w:multiLevelType w:val="hybridMultilevel"/>
     <w:tmpl w:val="783AB9F0"/>
@@ -26617,7 +26702,7 @@
       </w:rPr>
     </w:lvl>
   </w:abstractNum>
-  <w:abstractNum w:abstractNumId="1" w15:restartNumberingAfterBreak="0">
+  <w:abstractNum w:abstractNumId="1">
     <w:nsid w:val="06A33D01"/>
     <w:multiLevelType w:val="hybridMultilevel"/>
     <w:tmpl w:val="E26009E2"/>
@@ -26730,7 +26815,7 @@
       </w:rPr>
     </w:lvl>
   </w:abstractNum>
-  <w:abstractNum w:abstractNumId="2" w15:restartNumberingAfterBreak="0">
+  <w:abstractNum w:abstractNumId="2">
     <w:nsid w:val="0B80667F"/>
     <w:multiLevelType w:val="hybridMultilevel"/>
     <w:tmpl w:val="635AE976"/>
@@ -26842,7 +26927,7 @@
       </w:rPr>
     </w:lvl>
   </w:abstractNum>
-  <w:abstractNum w:abstractNumId="3" w15:restartNumberingAfterBreak="0">
+  <w:abstractNum w:abstractNumId="3">
     <w:nsid w:val="11EC43B5"/>
     <w:multiLevelType w:val="multilevel"/>
     <w:tmpl w:val="1352B942"/>
@@ -26987,7 +27072,7 @@
       </w:rPr>
     </w:lvl>
   </w:abstractNum>
-  <w:abstractNum w:abstractNumId="4" w15:restartNumberingAfterBreak="0">
+  <w:abstractNum w:abstractNumId="4">
     <w:nsid w:val="26873D3F"/>
     <w:multiLevelType w:val="hybridMultilevel"/>
     <w:tmpl w:val="6B98339C"/>
@@ -27100,7 +27185,7 @@
       </w:rPr>
     </w:lvl>
   </w:abstractNum>
-  <w:abstractNum w:abstractNumId="5" w15:restartNumberingAfterBreak="0">
+  <w:abstractNum w:abstractNumId="5">
     <w:nsid w:val="2C4A5FFD"/>
     <w:multiLevelType w:val="multilevel"/>
     <w:tmpl w:val="B840060A"/>
@@ -27242,7 +27327,7 @@
       </w:rPr>
     </w:lvl>
   </w:abstractNum>
-  <w:abstractNum w:abstractNumId="6" w15:restartNumberingAfterBreak="0">
+  <w:abstractNum w:abstractNumId="6">
     <w:nsid w:val="310C4468"/>
     <w:multiLevelType w:val="hybridMultilevel"/>
     <w:tmpl w:val="CD56FF12"/>
@@ -27355,7 +27440,7 @@
       </w:rPr>
     </w:lvl>
   </w:abstractNum>
-  <w:abstractNum w:abstractNumId="7" w15:restartNumberingAfterBreak="0">
+  <w:abstractNum w:abstractNumId="7">
     <w:nsid w:val="35594729"/>
     <w:multiLevelType w:val="hybridMultilevel"/>
     <w:tmpl w:val="E7C03B6A"/>
@@ -27468,7 +27553,7 @@
       </w:rPr>
     </w:lvl>
   </w:abstractNum>
-  <w:abstractNum w:abstractNumId="8" w15:restartNumberingAfterBreak="0">
+  <w:abstractNum w:abstractNumId="8">
     <w:nsid w:val="35DF7625"/>
     <w:multiLevelType w:val="multilevel"/>
     <w:tmpl w:val="8B5CD730"/>
@@ -27609,7 +27694,7 @@
       </w:rPr>
     </w:lvl>
   </w:abstractNum>
-  <w:abstractNum w:abstractNumId="9" w15:restartNumberingAfterBreak="0">
+  <w:abstractNum w:abstractNumId="9">
     <w:nsid w:val="3948406F"/>
     <w:multiLevelType w:val="hybridMultilevel"/>
     <w:tmpl w:val="665AEEFC"/>
@@ -27750,7 +27835,7 @@
       </w:rPr>
     </w:lvl>
   </w:abstractNum>
-  <w:abstractNum w:abstractNumId="10" w15:restartNumberingAfterBreak="0">
+  <w:abstractNum w:abstractNumId="10">
     <w:nsid w:val="398C71D9"/>
     <w:multiLevelType w:val="hybridMultilevel"/>
     <w:tmpl w:val="AEEAC95C"/>
@@ -27862,7 +27947,7 @@
       </w:rPr>
     </w:lvl>
   </w:abstractNum>
-  <w:abstractNum w:abstractNumId="11" w15:restartNumberingAfterBreak="0">
+  <w:abstractNum w:abstractNumId="11">
     <w:nsid w:val="46A61F67"/>
     <w:multiLevelType w:val="hybridMultilevel"/>
     <w:tmpl w:val="BD7481B2"/>
@@ -27948,7 +28033,7 @@
       </w:pPr>
     </w:lvl>
   </w:abstractNum>
-  <w:abstractNum w:abstractNumId="12" w15:restartNumberingAfterBreak="0">
+  <w:abstractNum w:abstractNumId="12">
     <w:nsid w:val="4A171E3B"/>
     <w:multiLevelType w:val="multilevel"/>
     <w:tmpl w:val="61788D28"/>
@@ -28098,7 +28183,7 @@
       </w:rPr>
     </w:lvl>
   </w:abstractNum>
-  <w:abstractNum w:abstractNumId="13" w15:restartNumberingAfterBreak="0">
+  <w:abstractNum w:abstractNumId="13">
     <w:nsid w:val="4C0E7CCC"/>
     <w:multiLevelType w:val="hybridMultilevel"/>
     <w:tmpl w:val="1A86C9A8"/>
@@ -28211,7 +28296,7 @@
       </w:rPr>
     </w:lvl>
   </w:abstractNum>
-  <w:abstractNum w:abstractNumId="14" w15:restartNumberingAfterBreak="0">
+  <w:abstractNum w:abstractNumId="14">
     <w:nsid w:val="51125F26"/>
     <w:multiLevelType w:val="hybridMultilevel"/>
     <w:tmpl w:val="7270C762"/>
@@ -28323,7 +28408,7 @@
       </w:rPr>
     </w:lvl>
   </w:abstractNum>
-  <w:abstractNum w:abstractNumId="15" w15:restartNumberingAfterBreak="0">
+  <w:abstractNum w:abstractNumId="15">
     <w:nsid w:val="5AE14167"/>
     <w:multiLevelType w:val="hybridMultilevel"/>
     <w:tmpl w:val="056AFE88"/>
@@ -28435,7 +28520,7 @@
       </w:rPr>
     </w:lvl>
   </w:abstractNum>
-  <w:abstractNum w:abstractNumId="16" w15:restartNumberingAfterBreak="0">
+  <w:abstractNum w:abstractNumId="16">
     <w:nsid w:val="5C950EAF"/>
     <w:multiLevelType w:val="hybridMultilevel"/>
     <w:tmpl w:val="92ECF732"/>
@@ -28547,7 +28632,7 @@
       </w:rPr>
     </w:lvl>
   </w:abstractNum>
-  <w:abstractNum w:abstractNumId="17" w15:restartNumberingAfterBreak="0">
+  <w:abstractNum w:abstractNumId="17">
     <w:nsid w:val="5EDB4AF5"/>
     <w:multiLevelType w:val="hybridMultilevel"/>
     <w:tmpl w:val="A0CA040E"/>
@@ -28659,7 +28744,7 @@
       </w:rPr>
     </w:lvl>
   </w:abstractNum>
-  <w:abstractNum w:abstractNumId="18" w15:restartNumberingAfterBreak="0">
+  <w:abstractNum w:abstractNumId="18">
     <w:nsid w:val="623E2408"/>
     <w:multiLevelType w:val="hybridMultilevel"/>
     <w:tmpl w:val="922E566E"/>
@@ -28771,7 +28856,7 @@
       </w:rPr>
     </w:lvl>
   </w:abstractNum>
-  <w:abstractNum w:abstractNumId="19" w15:restartNumberingAfterBreak="0">
+  <w:abstractNum w:abstractNumId="19">
     <w:nsid w:val="6B475A1D"/>
     <w:multiLevelType w:val="hybridMultilevel"/>
     <w:tmpl w:val="AF0E3D50"/>
@@ -28885,7 +28970,7 @@
       </w:rPr>
     </w:lvl>
   </w:abstractNum>
-  <w:abstractNum w:abstractNumId="20" w15:restartNumberingAfterBreak="0">
+  <w:abstractNum w:abstractNumId="20">
     <w:nsid w:val="6EB85952"/>
     <w:multiLevelType w:val="hybridMultilevel"/>
     <w:tmpl w:val="FFB800C6"/>
@@ -29026,7 +29111,7 @@
       </w:rPr>
     </w:lvl>
   </w:abstractNum>
-  <w:abstractNum w:abstractNumId="21" w15:restartNumberingAfterBreak="0">
+  <w:abstractNum w:abstractNumId="21">
     <w:nsid w:val="74E72054"/>
     <w:multiLevelType w:val="hybridMultilevel"/>
     <w:tmpl w:val="3768DCA2"/>
@@ -29138,7 +29223,7 @@
       </w:rPr>
     </w:lvl>
   </w:abstractNum>
-  <w:abstractNum w:abstractNumId="22" w15:restartNumberingAfterBreak="0">
+  <w:abstractNum w:abstractNumId="22">
     <w:nsid w:val="77AC4239"/>
     <w:multiLevelType w:val="hybridMultilevel"/>
     <w:tmpl w:val="96187DB8"/>
@@ -29438,7 +29523,7 @@
 </file>
 
 <file path=word/styles.xml><?xml version="1.0" encoding="utf-8"?>
-<w:styles xmlns:mc="http://schemas.openxmlformats.org/markup-compatibility/2006" xmlns:r="http://schemas.openxmlformats.org/officeDocument/2006/relationships" xmlns:w="http://schemas.openxmlformats.org/wordprocessingml/2006/main" xmlns:w14="http://schemas.microsoft.com/office/word/2010/wordml" xmlns:w15="http://schemas.microsoft.com/office/word/2012/wordml" xmlns:w16se="http://schemas.microsoft.com/office/word/2015/wordml/symex" mc:Ignorable="w14 w15 w16se">
+<w:styles xmlns:mc="http://schemas.openxmlformats.org/markup-compatibility/2006" xmlns:r="http://schemas.openxmlformats.org/officeDocument/2006/relationships" xmlns:w="http://schemas.openxmlformats.org/wordprocessingml/2006/main" xmlns:w14="http://schemas.microsoft.com/office/word/2010/wordml" xmlns:w15="http://schemas.microsoft.com/office/word/2012/wordml" mc:Ignorable="w14 w15">
   <w:docDefaults>
     <w:rPrDefault>
       <w:rPr>
@@ -30499,6 +30584,7 @@
       <w:szCs w:val="20"/>
     </w:rPr>
     <w:tblPr>
+      <w:tblInd w:w="0" w:type="dxa"/>
       <w:tblBorders>
         <w:top w:val="single" w:sz="4" w:space="0" w:color="auto"/>
         <w:left w:val="single" w:sz="4" w:space="0" w:color="auto"/>
@@ -30507,6 +30593,12 @@
         <w:insideH w:val="single" w:sz="4" w:space="0" w:color="auto"/>
         <w:insideV w:val="single" w:sz="4" w:space="0" w:color="auto"/>
       </w:tblBorders>
+      <w:tblCellMar>
+        <w:top w:w="0" w:type="dxa"/>
+        <w:left w:w="108" w:type="dxa"/>
+        <w:bottom w:w="0" w:type="dxa"/>
+        <w:right w:w="108" w:type="dxa"/>
+      </w:tblCellMar>
     </w:tblPr>
   </w:style>
   <w:style w:type="paragraph" w:styleId="FootnoteText">
@@ -31292,7 +31384,7 @@
 </file>
 
 <file path=customXml/itemProps1.xml><?xml version="1.0" encoding="utf-8"?>
-<ds:datastoreItem xmlns:ds="http://schemas.openxmlformats.org/officeDocument/2006/customXml" ds:itemID="{EFD850FB-7096-46E1-BF7B-0CD013B6EF1C}">
+<ds:datastoreItem xmlns:ds="http://schemas.openxmlformats.org/officeDocument/2006/customXml" ds:itemID="{E81FACA8-FB9D-4024-BF93-1D7D2ADB268F}">
   <ds:schemaRefs>
     <ds:schemaRef ds:uri="http://schemas.openxmlformats.org/officeDocument/2006/bibliography"/>
   </ds:schemaRefs>

</xml_diff>